<commit_message>
Commited to requirements of web service
</commit_message>
<xml_diff>
--- a/Web Application Requirements.docx
+++ b/Web Application Requirements.docx
@@ -1,6 +1,6 @@
 
 <file path=word/document.xml><?xml version="1.0" encoding="utf-8"?>
-<w:document xmlns:wpc="http://schemas.microsoft.com/office/word/2010/wordprocessingCanvas" xmlns:mo="http://schemas.microsoft.com/office/mac/office/2008/main" xmlns:mc="http://schemas.openxmlformats.org/markup-compatibility/2006" xmlns:mv="urn:schemas-microsoft-com:mac:vml" xmlns:o="urn:schemas-microsoft-com:office:office" xmlns:r="http://schemas.openxmlformats.org/officeDocument/2006/relationships" xmlns:m="http://schemas.openxmlformats.org/officeDocument/2006/math" xmlns:v="urn:schemas-microsoft-com:vml" xmlns:wp14="http://schemas.microsoft.com/office/word/2010/wordprocessingDrawing" xmlns:wp="http://schemas.openxmlformats.org/drawingml/2006/wordprocessingDrawing" xmlns:w10="urn:schemas-microsoft-com:office:word" xmlns:w="http://schemas.openxmlformats.org/wordprocessingml/2006/main" xmlns:w14="http://schemas.microsoft.com/office/word/2010/wordml" xmlns:wpg="http://schemas.microsoft.com/office/word/2010/wordprocessingGroup" xmlns:wpi="http://schemas.microsoft.com/office/word/2010/wordprocessingInk" xmlns:wne="http://schemas.microsoft.com/office/word/2006/wordml" xmlns:wps="http://schemas.microsoft.com/office/word/2010/wordprocessingShape" mc:Ignorable="w14 wp14">
+<w:document xmlns:wpc="http://schemas.microsoft.com/office/word/2010/wordprocessingCanvas" xmlns:cx="http://schemas.microsoft.com/office/drawing/2014/chartex" xmlns:cx1="http://schemas.microsoft.com/office/drawing/2015/9/8/chartex" xmlns:mc="http://schemas.openxmlformats.org/markup-compatibility/2006" xmlns:o="urn:schemas-microsoft-com:office:office" xmlns:r="http://schemas.openxmlformats.org/officeDocument/2006/relationships" xmlns:m="http://schemas.openxmlformats.org/officeDocument/2006/math" xmlns:v="urn:schemas-microsoft-com:vml" xmlns:wp14="http://schemas.microsoft.com/office/word/2010/wordprocessingDrawing" xmlns:wp="http://schemas.openxmlformats.org/drawingml/2006/wordprocessingDrawing" xmlns:w10="urn:schemas-microsoft-com:office:word" xmlns:w="http://schemas.openxmlformats.org/wordprocessingml/2006/main" xmlns:w14="http://schemas.microsoft.com/office/word/2010/wordml" xmlns:w15="http://schemas.microsoft.com/office/word/2012/wordml" xmlns:w16se="http://schemas.microsoft.com/office/word/2015/wordml/symex" xmlns:wpg="http://schemas.microsoft.com/office/word/2010/wordprocessingGroup" xmlns:wpi="http://schemas.microsoft.com/office/word/2010/wordprocessingInk" xmlns:wne="http://schemas.microsoft.com/office/word/2006/wordml" xmlns:wps="http://schemas.microsoft.com/office/word/2010/wordprocessingShape" mc:Ignorable="w14 w15 w16se wp14">
   <w:body>
     <w:p>
       <w:pPr>
@@ -30,18 +30,11 @@
           <w:rFonts w:ascii="Helvetica Neue" w:hAnsi="Helvetica Neue"/>
         </w:rPr>
       </w:pPr>
-    </w:p>
-    <w:p>
-      <w:pPr>
-        <w:rPr>
-          <w:rFonts w:ascii="Helvetica Neue" w:hAnsi="Helvetica Neue"/>
-        </w:rPr>
-      </w:pPr>
-      <w:r>
-        <w:rPr>
-          <w:rFonts w:ascii="Helvetica Neue" w:hAnsi="Helvetica Neue"/>
-        </w:rPr>
-        <w:t>Name 1, Name 2</w:t>
+      <w:r>
+        <w:rPr>
+          <w:rFonts w:ascii="Helvetica Neue" w:hAnsi="Helvetica Neue"/>
+        </w:rPr>
+        <w:t>Prabhav Sharma</w:t>
       </w:r>
     </w:p>
     <w:p>
@@ -56,6 +49,12 @@
         </w:rPr>
         <w:t>Group #</w:t>
       </w:r>
+      <w:r>
+        <w:rPr>
+          <w:rFonts w:ascii="Helvetica Neue" w:hAnsi="Helvetica Neue"/>
+        </w:rPr>
+        <w:t>3</w:t>
+      </w:r>
     </w:p>
     <w:p>
       <w:pPr>
@@ -95,7 +94,7 @@
         <w:rPr>
           <w:rFonts w:ascii="Helvetica Neue" w:hAnsi="Helvetica Neue"/>
         </w:rPr>
-        <w:t>Web Application description goes here.</w:t>
+        <w:t>I am planning to build a web site which allows users to connect socially and share their specific opinions over their expertise in the field they are working based on the categorization . This categorization will be mostly based on Music they prefer .The website will also enable them to locate various locations according to their taste in music.</w:t>
       </w:r>
     </w:p>
     <w:p>
@@ -125,30 +124,29 @@
           <w:rFonts w:ascii="Helvetica Neue" w:hAnsi="Helvetica Neue"/>
         </w:rPr>
       </w:pPr>
-    </w:p>
-    <w:p>
-      <w:pPr>
-        <w:rPr>
-          <w:rFonts w:ascii="Helvetica Neue" w:hAnsi="Helvetica Neue"/>
-        </w:rPr>
-      </w:pPr>
-      <w:r>
-        <w:rPr>
-          <w:rFonts w:ascii="Helvetica Neue" w:hAnsi="Helvetica Neue"/>
-        </w:rPr>
-        <w:t>Purpose of your Web Application</w:t>
-      </w:r>
-      <w:r>
-        <w:rPr>
-          <w:rFonts w:ascii="Helvetica Neue" w:hAnsi="Helvetica Neue"/>
-        </w:rPr>
-        <w:t xml:space="preserve"> goes here</w:t>
-      </w:r>
-      <w:r>
-        <w:rPr>
-          <w:rFonts w:ascii="Helvetica Neue" w:hAnsi="Helvetica Neue"/>
-        </w:rPr>
-        <w:t>.</w:t>
+      <w:r>
+        <w:rPr>
+          <w:rFonts w:ascii="Helvetica Neue" w:hAnsi="Helvetica Neue"/>
+        </w:rPr>
+        <w:t>The pur</w:t>
+      </w:r>
+      <w:r>
+        <w:rPr>
+          <w:rFonts w:ascii="Helvetica Neue" w:hAnsi="Helvetica Neue"/>
+        </w:rPr>
+        <w:t>p</w:t>
+      </w:r>
+      <w:r>
+        <w:rPr>
+          <w:rFonts w:ascii="Helvetica Neue" w:hAnsi="Helvetica Neue"/>
+        </w:rPr>
+        <w:t xml:space="preserve">ose of this web application to connect people based on their taste in music and to allow them to </w:t>
+      </w:r>
+      <w:r>
+        <w:rPr>
+          <w:rFonts w:ascii="Helvetica Neue" w:hAnsi="Helvetica Neue"/>
+        </w:rPr>
+        <w:t xml:space="preserve"> connect via music sharing.</w:t>
       </w:r>
     </w:p>
     <w:p>
@@ -178,30 +176,83 @@
           <w:rFonts w:ascii="Helvetica Neue" w:hAnsi="Helvetica Neue"/>
         </w:rPr>
       </w:pPr>
-    </w:p>
-    <w:p>
-      <w:pPr>
-        <w:rPr>
-          <w:rFonts w:ascii="Helvetica Neue" w:hAnsi="Helvetica Neue"/>
-        </w:rPr>
-      </w:pPr>
-      <w:r>
-        <w:rPr>
-          <w:rFonts w:ascii="Helvetica Neue" w:hAnsi="Helvetica Neue"/>
-        </w:rPr>
-        <w:t>How do you plan to</w:t>
-      </w:r>
-      <w:r>
-        <w:rPr>
-          <w:rFonts w:ascii="Helvetica Neue" w:hAnsi="Helvetica Neue"/>
-        </w:rPr>
-        <w:t xml:space="preserve"> advertise your Web A</w:t>
-      </w:r>
-      <w:r>
-        <w:rPr>
-          <w:rFonts w:ascii="Helvetica Neue" w:hAnsi="Helvetica Neue"/>
-        </w:rPr>
-        <w:t>pplication and gain users?</w:t>
+      <w:r>
+        <w:rPr>
+          <w:rFonts w:ascii="Helvetica Neue" w:hAnsi="Helvetica Neue"/>
+        </w:rPr>
+        <w:t>The best way for me to publicize my websites would be :</w:t>
+      </w:r>
+    </w:p>
+    <w:p>
+      <w:pPr>
+        <w:pStyle w:val="ListParagraph"/>
+        <w:numPr>
+          <w:ilvl w:val="0"/>
+          <w:numId w:val="2"/>
+        </w:numPr>
+        <w:rPr>
+          <w:rFonts w:ascii="Helvetica Neue" w:hAnsi="Helvetica Neue"/>
+        </w:rPr>
+      </w:pPr>
+      <w:r>
+        <w:rPr>
+          <w:rFonts w:ascii="Helvetica Neue" w:hAnsi="Helvetica Neue"/>
+        </w:rPr>
+        <w:t>Advertisement (on other websites , blogs and other music stations)</w:t>
+      </w:r>
+    </w:p>
+    <w:p>
+      <w:pPr>
+        <w:pStyle w:val="ListParagraph"/>
+        <w:numPr>
+          <w:ilvl w:val="0"/>
+          <w:numId w:val="2"/>
+        </w:numPr>
+        <w:rPr>
+          <w:rFonts w:ascii="Helvetica Neue" w:hAnsi="Helvetica Neue"/>
+        </w:rPr>
+      </w:pPr>
+      <w:r>
+        <w:rPr>
+          <w:rFonts w:ascii="Helvetica Neue" w:hAnsi="Helvetica Neue"/>
+        </w:rPr>
+        <w:t>Mobile marketing</w:t>
+      </w:r>
+    </w:p>
+    <w:p>
+      <w:pPr>
+        <w:pStyle w:val="ListParagraph"/>
+        <w:numPr>
+          <w:ilvl w:val="0"/>
+          <w:numId w:val="2"/>
+        </w:numPr>
+        <w:rPr>
+          <w:rFonts w:ascii="Helvetica Neue" w:hAnsi="Helvetica Neue"/>
+        </w:rPr>
+      </w:pPr>
+      <w:r>
+        <w:rPr>
+          <w:rFonts w:ascii="Helvetica Neue" w:hAnsi="Helvetica Neue"/>
+        </w:rPr>
+        <w:t xml:space="preserve">Classic appearances which allows for better customer base </w:t>
+      </w:r>
+    </w:p>
+    <w:p>
+      <w:pPr>
+        <w:pStyle w:val="ListParagraph"/>
+        <w:numPr>
+          <w:ilvl w:val="0"/>
+          <w:numId w:val="2"/>
+        </w:numPr>
+        <w:rPr>
+          <w:rFonts w:ascii="Helvetica Neue" w:hAnsi="Helvetica Neue"/>
+        </w:rPr>
+      </w:pPr>
+      <w:r>
+        <w:rPr>
+          <w:rFonts w:ascii="Helvetica Neue" w:hAnsi="Helvetica Neue"/>
+        </w:rPr>
+        <w:t>Quality database of music to choose from</w:t>
       </w:r>
     </w:p>
     <w:p>
@@ -231,18 +282,11 @@
           <w:rFonts w:ascii="Helvetica Neue" w:hAnsi="Helvetica Neue"/>
         </w:rPr>
       </w:pPr>
-    </w:p>
-    <w:p>
-      <w:pPr>
-        <w:rPr>
-          <w:rFonts w:ascii="Helvetica Neue" w:hAnsi="Helvetica Neue"/>
-        </w:rPr>
-      </w:pPr>
-      <w:r>
-        <w:rPr>
-          <w:rFonts w:ascii="Helvetica Neue" w:hAnsi="Helvetica Neue"/>
-        </w:rPr>
-        <w:t>Who will be your target audience for this Web Application?</w:t>
+      <w:r>
+        <w:rPr>
+          <w:rFonts w:ascii="Helvetica Neue" w:hAnsi="Helvetica Neue"/>
+        </w:rPr>
+        <w:t>My target audience would be age group 23-30 as these are adults who have very specific taste of music .</w:t>
       </w:r>
     </w:p>
     <w:p>
@@ -272,30 +316,11 @@
           <w:rFonts w:ascii="Helvetica Neue" w:hAnsi="Helvetica Neue"/>
         </w:rPr>
       </w:pPr>
-    </w:p>
-    <w:p>
-      <w:pPr>
-        <w:rPr>
-          <w:rFonts w:ascii="Helvetica Neue" w:hAnsi="Helvetica Neue"/>
-        </w:rPr>
-      </w:pPr>
-      <w:r>
-        <w:rPr>
-          <w:rFonts w:ascii="Helvetica Neue" w:hAnsi="Helvetica Neue"/>
-        </w:rPr>
-        <w:t>Who will be your main competitors</w:t>
-      </w:r>
-      <w:r>
-        <w:rPr>
-          <w:rFonts w:ascii="Helvetica Neue" w:hAnsi="Helvetica Neue"/>
-        </w:rPr>
-        <w:t xml:space="preserve"> or websites that are similar in purpose and functionality</w:t>
-      </w:r>
-      <w:r>
-        <w:rPr>
-          <w:rFonts w:ascii="Helvetica Neue" w:hAnsi="Helvetica Neue"/>
-        </w:rPr>
-        <w:t>?</w:t>
+      <w:r>
+        <w:rPr>
+          <w:rFonts w:ascii="Helvetica Neue" w:hAnsi="Helvetica Neue"/>
+        </w:rPr>
+        <w:t>Spotify does allow for sharing music but its mainly a repository . My website will have repository made by ppl and would be for people.</w:t>
       </w:r>
     </w:p>
     <w:p>
@@ -349,6 +374,12 @@
         </w:rPr>
         <w:t>:</w:t>
       </w:r>
+      <w:r>
+        <w:rPr>
+          <w:rFonts w:ascii="Helvetica Neue" w:hAnsi="Helvetica Neue"/>
+        </w:rPr>
+        <w:t xml:space="preserve"> EC2 or Heroku . Mainly cloud based</w:t>
+      </w:r>
     </w:p>
     <w:p>
       <w:pPr>
@@ -385,6 +416,12 @@
         </w:rPr>
         <w:t>Web Server:</w:t>
       </w:r>
+      <w:r>
+        <w:rPr>
+          <w:rFonts w:ascii="Helvetica Neue" w:hAnsi="Helvetica Neue"/>
+        </w:rPr>
+        <w:t>WAMP</w:t>
+      </w:r>
     </w:p>
     <w:p>
       <w:pPr>
@@ -430,6 +467,28 @@
         </w:rPr>
         <w:t>)</w:t>
       </w:r>
+      <w:r>
+        <w:rPr>
+          <w:rFonts w:ascii="Helvetica Neue" w:hAnsi="Helvetica Neue"/>
+          <w:i/>
+        </w:rPr>
+        <w:t xml:space="preserve">  </w:t>
+      </w:r>
+    </w:p>
+    <w:p>
+      <w:pPr>
+        <w:pStyle w:val="ListParagraph"/>
+        <w:rPr>
+          <w:rFonts w:ascii="Helvetica Neue" w:hAnsi="Helvetica Neue"/>
+        </w:rPr>
+      </w:pPr>
+      <w:r>
+        <w:rPr>
+          <w:rFonts w:ascii="Helvetica Neue" w:hAnsi="Helvetica Neue"/>
+          <w:i/>
+        </w:rPr>
+        <w:t>MY SQL because I am quite comfortable in it . It is a relational database so I can have better understanding of schemas</w:t>
+      </w:r>
     </w:p>
     <w:p>
       <w:pPr>
@@ -466,6 +525,14 @@
         </w:rPr>
         <w:t>Support Libraries:</w:t>
       </w:r>
+      <w:r>
+        <w:rPr>
+          <w:rFonts w:ascii="Helvetica Neue" w:hAnsi="Helvetica Neue"/>
+        </w:rPr>
+        <w:t>Google API for geo location or FourSquare ,Facebook API, Gmail API</w:t>
+      </w:r>
+      <w:bookmarkStart w:id="0" w:name="_GoBack"/>
+      <w:bookmarkEnd w:id="0"/>
     </w:p>
     <w:p>
       <w:pPr>
@@ -482,6 +549,7 @@
         <w:rPr>
           <w:rFonts w:ascii="Helvetica Neue" w:hAnsi="Helvetica Neue"/>
         </w:rPr>
+        <w:lastRenderedPageBreak/>
         <w:t>Framework: Laravel</w:t>
       </w:r>
     </w:p>
@@ -502,6 +570,12 @@
         </w:rPr>
         <w:t>Access to server:</w:t>
       </w:r>
+      <w:r>
+        <w:rPr>
+          <w:rFonts w:ascii="Helvetica Neue" w:hAnsi="Helvetica Neue"/>
+        </w:rPr>
+        <w:t xml:space="preserve"> Root Access </w:t>
+      </w:r>
     </w:p>
     <w:p>
       <w:pPr>
@@ -520,8 +594,12 @@
         </w:rPr>
         <w:t>Access to database:</w:t>
       </w:r>
-      <w:bookmarkStart w:id="0" w:name="_GoBack"/>
-      <w:bookmarkEnd w:id="0"/>
+      <w:r>
+        <w:rPr>
+          <w:rFonts w:ascii="Helvetica Neue" w:hAnsi="Helvetica Neue"/>
+        </w:rPr>
+        <w:t xml:space="preserve"> Root and Admin</w:t>
+      </w:r>
     </w:p>
     <w:p>
       <w:pPr>
@@ -546,10 +624,29 @@
         </w:rPr>
         <w:t xml:space="preserve"> How do you plan to encrypt passwords, and authenticate users?</w:t>
       </w:r>
+      <w:r>
+        <w:rPr>
+          <w:rFonts w:ascii="Helvetica Neue" w:hAnsi="Helvetica Neue"/>
+        </w:rPr>
+        <w:t xml:space="preserve"> </w:t>
+      </w:r>
+    </w:p>
+    <w:p>
+      <w:pPr>
+        <w:rPr>
+          <w:rFonts w:ascii="Helvetica Neue" w:hAnsi="Helvetica Neue"/>
+        </w:rPr>
+      </w:pPr>
+      <w:r>
+        <w:rPr>
+          <w:rFonts w:ascii="Helvetica Neue" w:hAnsi="Helvetica Neue"/>
+        </w:rPr>
+        <w:t>I would use Heroku to do the authentication . Also I am thinking of using Facebook API which would provide authentication .</w:t>
+      </w:r>
     </w:p>
     <w:sectPr>
-      <w:headerReference w:type="default" r:id="rId8"/>
-      <w:footerReference w:type="default" r:id="rId9"/>
+      <w:headerReference w:type="default" r:id="rId7"/>
+      <w:footerReference w:type="default" r:id="rId8"/>
       <w:pgSz w:w="12240" w:h="15840"/>
       <w:pgMar w:top="1440" w:right="1800" w:bottom="1440" w:left="1800" w:header="720" w:footer="720" w:gutter="0"/>
       <w:cols w:space="720"/>
@@ -560,7 +657,7 @@
 </file>
 
 <file path=word/endnotes.xml><?xml version="1.0" encoding="utf-8"?>
-<w:endnotes xmlns:wpc="http://schemas.microsoft.com/office/word/2010/wordprocessingCanvas" xmlns:mo="http://schemas.microsoft.com/office/mac/office/2008/main" xmlns:mc="http://schemas.openxmlformats.org/markup-compatibility/2006" xmlns:mv="urn:schemas-microsoft-com:mac:vml" xmlns:o="urn:schemas-microsoft-com:office:office" xmlns:r="http://schemas.openxmlformats.org/officeDocument/2006/relationships" xmlns:m="http://schemas.openxmlformats.org/officeDocument/2006/math" xmlns:v="urn:schemas-microsoft-com:vml" xmlns:wp14="http://schemas.microsoft.com/office/word/2010/wordprocessingDrawing" xmlns:wp="http://schemas.openxmlformats.org/drawingml/2006/wordprocessingDrawing" xmlns:w10="urn:schemas-microsoft-com:office:word" xmlns:w="http://schemas.openxmlformats.org/wordprocessingml/2006/main" xmlns:w14="http://schemas.microsoft.com/office/word/2010/wordml" xmlns:wpg="http://schemas.microsoft.com/office/word/2010/wordprocessingGroup" xmlns:wpi="http://schemas.microsoft.com/office/word/2010/wordprocessingInk" xmlns:wne="http://schemas.microsoft.com/office/word/2006/wordml" xmlns:wps="http://schemas.microsoft.com/office/word/2010/wordprocessingShape" mc:Ignorable="w14 wp14">
+<w:endnotes xmlns:wpc="http://schemas.microsoft.com/office/word/2010/wordprocessingCanvas" xmlns:cx="http://schemas.microsoft.com/office/drawing/2014/chartex" xmlns:cx1="http://schemas.microsoft.com/office/drawing/2015/9/8/chartex" xmlns:mc="http://schemas.openxmlformats.org/markup-compatibility/2006" xmlns:o="urn:schemas-microsoft-com:office:office" xmlns:r="http://schemas.openxmlformats.org/officeDocument/2006/relationships" xmlns:m="http://schemas.openxmlformats.org/officeDocument/2006/math" xmlns:v="urn:schemas-microsoft-com:vml" xmlns:wp14="http://schemas.microsoft.com/office/word/2010/wordprocessingDrawing" xmlns:wp="http://schemas.openxmlformats.org/drawingml/2006/wordprocessingDrawing" xmlns:w10="urn:schemas-microsoft-com:office:word" xmlns:w="http://schemas.openxmlformats.org/wordprocessingml/2006/main" xmlns:w14="http://schemas.microsoft.com/office/word/2010/wordml" xmlns:w15="http://schemas.microsoft.com/office/word/2012/wordml" xmlns:w16se="http://schemas.microsoft.com/office/word/2015/wordml/symex" xmlns:wpg="http://schemas.microsoft.com/office/word/2010/wordprocessingGroup" xmlns:wpi="http://schemas.microsoft.com/office/word/2010/wordprocessingInk" xmlns:wne="http://schemas.microsoft.com/office/word/2006/wordml" xmlns:wps="http://schemas.microsoft.com/office/word/2010/wordprocessingShape" mc:Ignorable="w14 w15 w16se wp14">
   <w:endnote w:type="separator" w:id="-1">
     <w:p>
       <w:r>
@@ -579,7 +676,7 @@
 </file>
 
 <file path=word/footer1.xml><?xml version="1.0" encoding="utf-8"?>
-<w:ftr xmlns:wpc="http://schemas.microsoft.com/office/word/2010/wordprocessingCanvas" xmlns:mo="http://schemas.microsoft.com/office/mac/office/2008/main" xmlns:mc="http://schemas.openxmlformats.org/markup-compatibility/2006" xmlns:mv="urn:schemas-microsoft-com:mac:vml" xmlns:o="urn:schemas-microsoft-com:office:office" xmlns:r="http://schemas.openxmlformats.org/officeDocument/2006/relationships" xmlns:m="http://schemas.openxmlformats.org/officeDocument/2006/math" xmlns:v="urn:schemas-microsoft-com:vml" xmlns:wp14="http://schemas.microsoft.com/office/word/2010/wordprocessingDrawing" xmlns:wp="http://schemas.openxmlformats.org/drawingml/2006/wordprocessingDrawing" xmlns:w10="urn:schemas-microsoft-com:office:word" xmlns:w="http://schemas.openxmlformats.org/wordprocessingml/2006/main" xmlns:w14="http://schemas.microsoft.com/office/word/2010/wordml" xmlns:wpg="http://schemas.microsoft.com/office/word/2010/wordprocessingGroup" xmlns:wpi="http://schemas.microsoft.com/office/word/2010/wordprocessingInk" xmlns:wne="http://schemas.microsoft.com/office/word/2006/wordml" xmlns:wps="http://schemas.microsoft.com/office/word/2010/wordprocessingShape" mc:Ignorable="w14 wp14">
+<w:ftr xmlns:wpc="http://schemas.microsoft.com/office/word/2010/wordprocessingCanvas" xmlns:cx="http://schemas.microsoft.com/office/drawing/2014/chartex" xmlns:cx1="http://schemas.microsoft.com/office/drawing/2015/9/8/chartex" xmlns:mc="http://schemas.openxmlformats.org/markup-compatibility/2006" xmlns:o="urn:schemas-microsoft-com:office:office" xmlns:r="http://schemas.openxmlformats.org/officeDocument/2006/relationships" xmlns:m="http://schemas.openxmlformats.org/officeDocument/2006/math" xmlns:v="urn:schemas-microsoft-com:vml" xmlns:wp14="http://schemas.microsoft.com/office/word/2010/wordprocessingDrawing" xmlns:wp="http://schemas.openxmlformats.org/drawingml/2006/wordprocessingDrawing" xmlns:w10="urn:schemas-microsoft-com:office:word" xmlns:w="http://schemas.openxmlformats.org/wordprocessingml/2006/main" xmlns:w14="http://schemas.microsoft.com/office/word/2010/wordml" xmlns:w15="http://schemas.microsoft.com/office/word/2012/wordml" xmlns:w16se="http://schemas.microsoft.com/office/word/2015/wordml/symex" xmlns:wpg="http://schemas.microsoft.com/office/word/2010/wordprocessingGroup" xmlns:wpi="http://schemas.microsoft.com/office/word/2010/wordprocessingInk" xmlns:wne="http://schemas.microsoft.com/office/word/2006/wordml" xmlns:wps="http://schemas.microsoft.com/office/word/2010/wordprocessingShape" mc:Ignorable="w14 w15 w16se wp14">
   <w:p>
     <w:pPr>
       <w:pStyle w:val="Footer"/>
@@ -635,7 +732,7 @@
         <w:sz w:val="16"/>
         <w:szCs w:val="16"/>
       </w:rPr>
-      <w:t>1</w:t>
+      <w:t>2</w:t>
     </w:r>
     <w:r>
       <w:rPr>
@@ -690,7 +787,7 @@
         <w:sz w:val="16"/>
         <w:szCs w:val="16"/>
       </w:rPr>
-      <w:t>1</w:t>
+      <w:t>2</w:t>
     </w:r>
     <w:r>
       <w:rPr>
@@ -735,7 +832,7 @@
 </file>
 
 <file path=word/footnotes.xml><?xml version="1.0" encoding="utf-8"?>
-<w:footnotes xmlns:wpc="http://schemas.microsoft.com/office/word/2010/wordprocessingCanvas" xmlns:mo="http://schemas.microsoft.com/office/mac/office/2008/main" xmlns:mc="http://schemas.openxmlformats.org/markup-compatibility/2006" xmlns:mv="urn:schemas-microsoft-com:mac:vml" xmlns:o="urn:schemas-microsoft-com:office:office" xmlns:r="http://schemas.openxmlformats.org/officeDocument/2006/relationships" xmlns:m="http://schemas.openxmlformats.org/officeDocument/2006/math" xmlns:v="urn:schemas-microsoft-com:vml" xmlns:wp14="http://schemas.microsoft.com/office/word/2010/wordprocessingDrawing" xmlns:wp="http://schemas.openxmlformats.org/drawingml/2006/wordprocessingDrawing" xmlns:w10="urn:schemas-microsoft-com:office:word" xmlns:w="http://schemas.openxmlformats.org/wordprocessingml/2006/main" xmlns:w14="http://schemas.microsoft.com/office/word/2010/wordml" xmlns:wpg="http://schemas.microsoft.com/office/word/2010/wordprocessingGroup" xmlns:wpi="http://schemas.microsoft.com/office/word/2010/wordprocessingInk" xmlns:wne="http://schemas.microsoft.com/office/word/2006/wordml" xmlns:wps="http://schemas.microsoft.com/office/word/2010/wordprocessingShape" mc:Ignorable="w14 wp14">
+<w:footnotes xmlns:wpc="http://schemas.microsoft.com/office/word/2010/wordprocessingCanvas" xmlns:cx="http://schemas.microsoft.com/office/drawing/2014/chartex" xmlns:cx1="http://schemas.microsoft.com/office/drawing/2015/9/8/chartex" xmlns:mc="http://schemas.openxmlformats.org/markup-compatibility/2006" xmlns:o="urn:schemas-microsoft-com:office:office" xmlns:r="http://schemas.openxmlformats.org/officeDocument/2006/relationships" xmlns:m="http://schemas.openxmlformats.org/officeDocument/2006/math" xmlns:v="urn:schemas-microsoft-com:vml" xmlns:wp14="http://schemas.microsoft.com/office/word/2010/wordprocessingDrawing" xmlns:wp="http://schemas.openxmlformats.org/drawingml/2006/wordprocessingDrawing" xmlns:w10="urn:schemas-microsoft-com:office:word" xmlns:w="http://schemas.openxmlformats.org/wordprocessingml/2006/main" xmlns:w14="http://schemas.microsoft.com/office/word/2010/wordml" xmlns:w15="http://schemas.microsoft.com/office/word/2012/wordml" xmlns:w16se="http://schemas.microsoft.com/office/word/2015/wordml/symex" xmlns:wpg="http://schemas.microsoft.com/office/word/2010/wordprocessingGroup" xmlns:wpi="http://schemas.microsoft.com/office/word/2010/wordprocessingInk" xmlns:wne="http://schemas.microsoft.com/office/word/2006/wordml" xmlns:wps="http://schemas.microsoft.com/office/word/2010/wordprocessingShape" mc:Ignorable="w14 w15 w16se wp14">
   <w:footnote w:type="separator" w:id="-1">
     <w:p>
       <w:r>
@@ -754,7 +851,7 @@
 </file>
 
 <file path=word/header1.xml><?xml version="1.0" encoding="utf-8"?>
-<w:hdr xmlns:wpc="http://schemas.microsoft.com/office/word/2010/wordprocessingCanvas" xmlns:mo="http://schemas.microsoft.com/office/mac/office/2008/main" xmlns:mc="http://schemas.openxmlformats.org/markup-compatibility/2006" xmlns:mv="urn:schemas-microsoft-com:mac:vml" xmlns:o="urn:schemas-microsoft-com:office:office" xmlns:r="http://schemas.openxmlformats.org/officeDocument/2006/relationships" xmlns:m="http://schemas.openxmlformats.org/officeDocument/2006/math" xmlns:v="urn:schemas-microsoft-com:vml" xmlns:wp14="http://schemas.microsoft.com/office/word/2010/wordprocessingDrawing" xmlns:wp="http://schemas.openxmlformats.org/drawingml/2006/wordprocessingDrawing" xmlns:w10="urn:schemas-microsoft-com:office:word" xmlns:w="http://schemas.openxmlformats.org/wordprocessingml/2006/main" xmlns:w14="http://schemas.microsoft.com/office/word/2010/wordml" xmlns:wpg="http://schemas.microsoft.com/office/word/2010/wordprocessingGroup" xmlns:wpi="http://schemas.microsoft.com/office/word/2010/wordprocessingInk" xmlns:wne="http://schemas.microsoft.com/office/word/2006/wordml" xmlns:wps="http://schemas.microsoft.com/office/word/2010/wordprocessingShape" mc:Ignorable="w14 wp14">
+<w:hdr xmlns:wpc="http://schemas.microsoft.com/office/word/2010/wordprocessingCanvas" xmlns:cx="http://schemas.microsoft.com/office/drawing/2014/chartex" xmlns:cx1="http://schemas.microsoft.com/office/drawing/2015/9/8/chartex" xmlns:mc="http://schemas.openxmlformats.org/markup-compatibility/2006" xmlns:o="urn:schemas-microsoft-com:office:office" xmlns:r="http://schemas.openxmlformats.org/officeDocument/2006/relationships" xmlns:m="http://schemas.openxmlformats.org/officeDocument/2006/math" xmlns:v="urn:schemas-microsoft-com:vml" xmlns:wp14="http://schemas.microsoft.com/office/word/2010/wordprocessingDrawing" xmlns:wp="http://schemas.openxmlformats.org/drawingml/2006/wordprocessingDrawing" xmlns:w10="urn:schemas-microsoft-com:office:word" xmlns:w="http://schemas.openxmlformats.org/wordprocessingml/2006/main" xmlns:w14="http://schemas.microsoft.com/office/word/2010/wordml" xmlns:w15="http://schemas.microsoft.com/office/word/2012/wordml" xmlns:w16se="http://schemas.microsoft.com/office/word/2015/wordml/symex" xmlns:wpg="http://schemas.microsoft.com/office/word/2010/wordprocessingGroup" xmlns:wpi="http://schemas.microsoft.com/office/word/2010/wordprocessingInk" xmlns:wne="http://schemas.microsoft.com/office/word/2006/wordml" xmlns:wps="http://schemas.microsoft.com/office/word/2010/wordprocessingShape" mc:Ignorable="w14 w15 w16se wp14">
   <w:tbl>
     <w:tblPr>
       <w:tblStyle w:val="TableGrid"/>
@@ -885,8 +982,8 @@
 </file>
 
 <file path=word/numbering.xml><?xml version="1.0" encoding="utf-8"?>
-<w:numbering xmlns:wpc="http://schemas.microsoft.com/office/word/2010/wordprocessingCanvas" xmlns:mo="http://schemas.microsoft.com/office/mac/office/2008/main" xmlns:mc="http://schemas.openxmlformats.org/markup-compatibility/2006" xmlns:mv="urn:schemas-microsoft-com:mac:vml" xmlns:o="urn:schemas-microsoft-com:office:office" xmlns:r="http://schemas.openxmlformats.org/officeDocument/2006/relationships" xmlns:m="http://schemas.openxmlformats.org/officeDocument/2006/math" xmlns:v="urn:schemas-microsoft-com:vml" xmlns:wp14="http://schemas.microsoft.com/office/word/2010/wordprocessingDrawing" xmlns:wp="http://schemas.openxmlformats.org/drawingml/2006/wordprocessingDrawing" xmlns:w10="urn:schemas-microsoft-com:office:word" xmlns:w="http://schemas.openxmlformats.org/wordprocessingml/2006/main" xmlns:w14="http://schemas.microsoft.com/office/word/2010/wordml" xmlns:wpg="http://schemas.microsoft.com/office/word/2010/wordprocessingGroup" xmlns:wpi="http://schemas.microsoft.com/office/word/2010/wordprocessingInk" xmlns:wne="http://schemas.microsoft.com/office/word/2006/wordml" xmlns:wps="http://schemas.microsoft.com/office/word/2010/wordprocessingShape" mc:Ignorable="w14 wp14">
-  <w:abstractNum w:abstractNumId="0">
+<w:numbering xmlns:wpc="http://schemas.microsoft.com/office/word/2010/wordprocessingCanvas" xmlns:cx="http://schemas.microsoft.com/office/drawing/2014/chartex" xmlns:cx1="http://schemas.microsoft.com/office/drawing/2015/9/8/chartex" xmlns:mc="http://schemas.openxmlformats.org/markup-compatibility/2006" xmlns:o="urn:schemas-microsoft-com:office:office" xmlns:r="http://schemas.openxmlformats.org/officeDocument/2006/relationships" xmlns:m="http://schemas.openxmlformats.org/officeDocument/2006/math" xmlns:v="urn:schemas-microsoft-com:vml" xmlns:wp14="http://schemas.microsoft.com/office/word/2010/wordprocessingDrawing" xmlns:wp="http://schemas.openxmlformats.org/drawingml/2006/wordprocessingDrawing" xmlns:w10="urn:schemas-microsoft-com:office:word" xmlns:w="http://schemas.openxmlformats.org/wordprocessingml/2006/main" xmlns:w14="http://schemas.microsoft.com/office/word/2010/wordml" xmlns:w15="http://schemas.microsoft.com/office/word/2012/wordml" xmlns:w16se="http://schemas.microsoft.com/office/word/2015/wordml/symex" xmlns:wpg="http://schemas.microsoft.com/office/word/2010/wordprocessingGroup" xmlns:wpi="http://schemas.microsoft.com/office/word/2010/wordprocessingInk" xmlns:wne="http://schemas.microsoft.com/office/word/2006/wordml" xmlns:wps="http://schemas.microsoft.com/office/word/2010/wordprocessingShape" mc:Ignorable="w14 w15 w16se wp14">
+  <w:abstractNum w:abstractNumId="0" w15:restartNumberingAfterBreak="0">
     <w:nsid w:val="67771C3C"/>
     <w:multiLevelType w:val="hybridMultilevel"/>
     <w:tmpl w:val="9CFAC874"/>
@@ -972,14 +1069,106 @@
       </w:pPr>
     </w:lvl>
   </w:abstractNum>
+  <w:abstractNum w:abstractNumId="1" w15:restartNumberingAfterBreak="0">
+    <w:nsid w:val="6B9B63D4"/>
+    <w:multiLevelType w:val="hybridMultilevel"/>
+    <w:tmpl w:val="147A0E32"/>
+    <w:lvl w:ilvl="0" w:tplc="0409000F">
+      <w:start w:val="1"/>
+      <w:numFmt w:val="decimal"/>
+      <w:lvlText w:val="%1."/>
+      <w:lvlJc w:val="left"/>
+      <w:pPr>
+        <w:ind w:left="720" w:hanging="360"/>
+      </w:pPr>
+      <w:rPr>
+        <w:rFonts w:hint="default"/>
+      </w:rPr>
+    </w:lvl>
+    <w:lvl w:ilvl="1" w:tplc="04090019" w:tentative="1">
+      <w:start w:val="1"/>
+      <w:numFmt w:val="lowerLetter"/>
+      <w:lvlText w:val="%2."/>
+      <w:lvlJc w:val="left"/>
+      <w:pPr>
+        <w:ind w:left="1440" w:hanging="360"/>
+      </w:pPr>
+    </w:lvl>
+    <w:lvl w:ilvl="2" w:tplc="0409001B" w:tentative="1">
+      <w:start w:val="1"/>
+      <w:numFmt w:val="lowerRoman"/>
+      <w:lvlText w:val="%3."/>
+      <w:lvlJc w:val="right"/>
+      <w:pPr>
+        <w:ind w:left="2160" w:hanging="180"/>
+      </w:pPr>
+    </w:lvl>
+    <w:lvl w:ilvl="3" w:tplc="0409000F" w:tentative="1">
+      <w:start w:val="1"/>
+      <w:numFmt w:val="decimal"/>
+      <w:lvlText w:val="%4."/>
+      <w:lvlJc w:val="left"/>
+      <w:pPr>
+        <w:ind w:left="2880" w:hanging="360"/>
+      </w:pPr>
+    </w:lvl>
+    <w:lvl w:ilvl="4" w:tplc="04090019" w:tentative="1">
+      <w:start w:val="1"/>
+      <w:numFmt w:val="lowerLetter"/>
+      <w:lvlText w:val="%5."/>
+      <w:lvlJc w:val="left"/>
+      <w:pPr>
+        <w:ind w:left="3600" w:hanging="360"/>
+      </w:pPr>
+    </w:lvl>
+    <w:lvl w:ilvl="5" w:tplc="0409001B" w:tentative="1">
+      <w:start w:val="1"/>
+      <w:numFmt w:val="lowerRoman"/>
+      <w:lvlText w:val="%6."/>
+      <w:lvlJc w:val="right"/>
+      <w:pPr>
+        <w:ind w:left="4320" w:hanging="180"/>
+      </w:pPr>
+    </w:lvl>
+    <w:lvl w:ilvl="6" w:tplc="0409000F" w:tentative="1">
+      <w:start w:val="1"/>
+      <w:numFmt w:val="decimal"/>
+      <w:lvlText w:val="%7."/>
+      <w:lvlJc w:val="left"/>
+      <w:pPr>
+        <w:ind w:left="5040" w:hanging="360"/>
+      </w:pPr>
+    </w:lvl>
+    <w:lvl w:ilvl="7" w:tplc="04090019" w:tentative="1">
+      <w:start w:val="1"/>
+      <w:numFmt w:val="lowerLetter"/>
+      <w:lvlText w:val="%8."/>
+      <w:lvlJc w:val="left"/>
+      <w:pPr>
+        <w:ind w:left="5760" w:hanging="360"/>
+      </w:pPr>
+    </w:lvl>
+    <w:lvl w:ilvl="8" w:tplc="0409001B" w:tentative="1">
+      <w:start w:val="1"/>
+      <w:numFmt w:val="lowerRoman"/>
+      <w:lvlText w:val="%9."/>
+      <w:lvlJc w:val="right"/>
+      <w:pPr>
+        <w:ind w:left="6480" w:hanging="180"/>
+      </w:pPr>
+    </w:lvl>
+  </w:abstractNum>
   <w:num w:numId="1">
     <w:abstractNumId w:val="0"/>
+  </w:num>
+  <w:num w:numId="2">
+    <w:abstractNumId w:val="1"/>
   </w:num>
 </w:numbering>
 </file>
 
 <file path=word/styles.xml><?xml version="1.0" encoding="utf-8"?>
-<w:styles xmlns:mc="http://schemas.openxmlformats.org/markup-compatibility/2006" xmlns:r="http://schemas.openxmlformats.org/officeDocument/2006/relationships" xmlns:w="http://schemas.openxmlformats.org/wordprocessingml/2006/main" xmlns:w14="http://schemas.microsoft.com/office/word/2010/wordml" mc:Ignorable="w14">
+<w:styles xmlns:mc="http://schemas.openxmlformats.org/markup-compatibility/2006" xmlns:r="http://schemas.openxmlformats.org/officeDocument/2006/relationships" xmlns:w="http://schemas.openxmlformats.org/wordprocessingml/2006/main" xmlns:w14="http://schemas.microsoft.com/office/word/2010/wordml" xmlns:w15="http://schemas.microsoft.com/office/word/2012/wordml" xmlns:w16se="http://schemas.microsoft.com/office/word/2015/wordml/symex" mc:Ignorable="w14 w15 w16se">
   <w:docDefaults>
     <w:rPrDefault>
       <w:rPr>
@@ -991,144 +1180,369 @@
     </w:rPrDefault>
     <w:pPrDefault/>
   </w:docDefaults>
-  <w:latentStyles w:defLockedState="0" w:defUIPriority="99" w:defSemiHidden="1" w:defUnhideWhenUsed="1" w:defQFormat="0" w:count="276">
-    <w:lsdException w:name="Normal" w:semiHidden="0" w:uiPriority="0" w:unhideWhenUsed="0" w:qFormat="1"/>
-    <w:lsdException w:name="heading 1" w:semiHidden="0" w:uiPriority="9" w:unhideWhenUsed="0" w:qFormat="1"/>
-    <w:lsdException w:name="heading 2" w:uiPriority="9" w:qFormat="1"/>
-    <w:lsdException w:name="heading 3" w:uiPriority="9" w:qFormat="1"/>
-    <w:lsdException w:name="heading 4" w:uiPriority="9" w:qFormat="1"/>
-    <w:lsdException w:name="heading 5" w:uiPriority="9" w:qFormat="1"/>
-    <w:lsdException w:name="heading 6" w:uiPriority="9" w:qFormat="1"/>
-    <w:lsdException w:name="heading 7" w:uiPriority="9" w:qFormat="1"/>
-    <w:lsdException w:name="heading 8" w:uiPriority="9" w:qFormat="1"/>
-    <w:lsdException w:name="heading 9" w:uiPriority="9" w:qFormat="1"/>
-    <w:lsdException w:name="toc 1" w:uiPriority="39"/>
-    <w:lsdException w:name="toc 2" w:uiPriority="39"/>
-    <w:lsdException w:name="toc 3" w:uiPriority="39"/>
-    <w:lsdException w:name="toc 4" w:uiPriority="39"/>
-    <w:lsdException w:name="toc 5" w:uiPriority="39"/>
-    <w:lsdException w:name="toc 6" w:uiPriority="39"/>
-    <w:lsdException w:name="toc 7" w:uiPriority="39"/>
-    <w:lsdException w:name="toc 8" w:uiPriority="39"/>
-    <w:lsdException w:name="toc 9" w:uiPriority="39"/>
-    <w:lsdException w:name="caption" w:uiPriority="35" w:qFormat="1"/>
-    <w:lsdException w:name="Title" w:semiHidden="0" w:uiPriority="10" w:unhideWhenUsed="0" w:qFormat="1"/>
-    <w:lsdException w:name="Default Paragraph Font" w:uiPriority="1"/>
-    <w:lsdException w:name="Subtitle" w:semiHidden="0" w:uiPriority="11" w:unhideWhenUsed="0" w:qFormat="1"/>
-    <w:lsdException w:name="Strong" w:semiHidden="0" w:uiPriority="22" w:unhideWhenUsed="0" w:qFormat="1"/>
-    <w:lsdException w:name="Emphasis" w:semiHidden="0" w:uiPriority="20" w:unhideWhenUsed="0" w:qFormat="1"/>
-    <w:lsdException w:name="Table Grid" w:semiHidden="0" w:uiPriority="59" w:unhideWhenUsed="0"/>
-    <w:lsdException w:name="Placeholder Text" w:unhideWhenUsed="0"/>
-    <w:lsdException w:name="No Spacing" w:semiHidden="0" w:uiPriority="1" w:unhideWhenUsed="0" w:qFormat="1"/>
-    <w:lsdException w:name="Light Shading" w:semiHidden="0" w:uiPriority="60" w:unhideWhenUsed="0"/>
-    <w:lsdException w:name="Light List" w:semiHidden="0" w:uiPriority="61" w:unhideWhenUsed="0"/>
-    <w:lsdException w:name="Light Grid" w:semiHidden="0" w:uiPriority="62" w:unhideWhenUsed="0"/>
-    <w:lsdException w:name="Medium Shading 1" w:semiHidden="0" w:uiPriority="63" w:unhideWhenUsed="0"/>
-    <w:lsdException w:name="Medium Shading 2" w:semiHidden="0" w:uiPriority="64" w:unhideWhenUsed="0"/>
-    <w:lsdException w:name="Medium List 1" w:semiHidden="0" w:uiPriority="65" w:unhideWhenUsed="0"/>
-    <w:lsdException w:name="Medium List 2" w:semiHidden="0" w:uiPriority="66" w:unhideWhenUsed="0"/>
-    <w:lsdException w:name="Medium Grid 1" w:semiHidden="0" w:uiPriority="67" w:unhideWhenUsed="0"/>
-    <w:lsdException w:name="Medium Grid 2" w:semiHidden="0" w:uiPriority="68" w:unhideWhenUsed="0"/>
-    <w:lsdException w:name="Medium Grid 3" w:semiHidden="0" w:uiPriority="69" w:unhideWhenUsed="0"/>
-    <w:lsdException w:name="Dark List" w:semiHidden="0" w:uiPriority="70" w:unhideWhenUsed="0"/>
-    <w:lsdException w:name="Colorful Shading" w:semiHidden="0" w:uiPriority="71" w:unhideWhenUsed="0"/>
-    <w:lsdException w:name="Colorful List" w:semiHidden="0" w:uiPriority="72" w:unhideWhenUsed="0"/>
-    <w:lsdException w:name="Colorful Grid" w:semiHidden="0" w:uiPriority="73" w:unhideWhenUsed="0"/>
-    <w:lsdException w:name="Light Shading Accent 1" w:semiHidden="0" w:uiPriority="60" w:unhideWhenUsed="0"/>
-    <w:lsdException w:name="Light List Accent 1" w:semiHidden="0" w:uiPriority="61" w:unhideWhenUsed="0"/>
-    <w:lsdException w:name="Light Grid Accent 1" w:semiHidden="0" w:uiPriority="62" w:unhideWhenUsed="0"/>
-    <w:lsdException w:name="Medium Shading 1 Accent 1" w:semiHidden="0" w:uiPriority="63" w:unhideWhenUsed="0"/>
-    <w:lsdException w:name="Medium Shading 2 Accent 1" w:semiHidden="0" w:uiPriority="64" w:unhideWhenUsed="0"/>
-    <w:lsdException w:name="Medium List 1 Accent 1" w:semiHidden="0" w:uiPriority="65" w:unhideWhenUsed="0"/>
-    <w:lsdException w:name="Revision" w:unhideWhenUsed="0"/>
-    <w:lsdException w:name="List Paragraph" w:semiHidden="0" w:uiPriority="34" w:unhideWhenUsed="0" w:qFormat="1"/>
-    <w:lsdException w:name="Quote" w:semiHidden="0" w:uiPriority="29" w:unhideWhenUsed="0" w:qFormat="1"/>
-    <w:lsdException w:name="Intense Quote" w:semiHidden="0" w:uiPriority="30" w:unhideWhenUsed="0" w:qFormat="1"/>
-    <w:lsdException w:name="Medium List 2 Accent 1" w:semiHidden="0" w:uiPriority="66" w:unhideWhenUsed="0"/>
-    <w:lsdException w:name="Medium Grid 1 Accent 1" w:semiHidden="0" w:uiPriority="67" w:unhideWhenUsed="0"/>
-    <w:lsdException w:name="Medium Grid 2 Accent 1" w:semiHidden="0" w:uiPriority="68" w:unhideWhenUsed="0"/>
-    <w:lsdException w:name="Medium Grid 3 Accent 1" w:semiHidden="0" w:uiPriority="69" w:unhideWhenUsed="0"/>
-    <w:lsdException w:name="Dark List Accent 1" w:semiHidden="0" w:uiPriority="70" w:unhideWhenUsed="0"/>
-    <w:lsdException w:name="Colorful Shading Accent 1" w:semiHidden="0" w:uiPriority="71" w:unhideWhenUsed="0"/>
-    <w:lsdException w:name="Colorful List Accent 1" w:semiHidden="0" w:uiPriority="72" w:unhideWhenUsed="0"/>
-    <w:lsdException w:name="Colorful Grid Accent 1" w:semiHidden="0" w:uiPriority="73" w:unhideWhenUsed="0"/>
-    <w:lsdException w:name="Light Shading Accent 2" w:semiHidden="0" w:uiPriority="60" w:unhideWhenUsed="0"/>
-    <w:lsdException w:name="Light List Accent 2" w:semiHidden="0" w:uiPriority="61" w:unhideWhenUsed="0"/>
-    <w:lsdException w:name="Light Grid Accent 2" w:semiHidden="0" w:uiPriority="62" w:unhideWhenUsed="0"/>
-    <w:lsdException w:name="Medium Shading 1 Accent 2" w:semiHidden="0" w:uiPriority="63" w:unhideWhenUsed="0"/>
-    <w:lsdException w:name="Medium Shading 2 Accent 2" w:semiHidden="0" w:uiPriority="64" w:unhideWhenUsed="0"/>
-    <w:lsdException w:name="Medium List 1 Accent 2" w:semiHidden="0" w:uiPriority="65" w:unhideWhenUsed="0"/>
-    <w:lsdException w:name="Medium List 2 Accent 2" w:semiHidden="0" w:uiPriority="66" w:unhideWhenUsed="0"/>
-    <w:lsdException w:name="Medium Grid 1 Accent 2" w:semiHidden="0" w:uiPriority="67" w:unhideWhenUsed="0"/>
-    <w:lsdException w:name="Medium Grid 2 Accent 2" w:semiHidden="0" w:uiPriority="68" w:unhideWhenUsed="0"/>
-    <w:lsdException w:name="Medium Grid 3 Accent 2" w:semiHidden="0" w:uiPriority="69" w:unhideWhenUsed="0"/>
-    <w:lsdException w:name="Dark List Accent 2" w:semiHidden="0" w:uiPriority="70" w:unhideWhenUsed="0"/>
-    <w:lsdException w:name="Colorful Shading Accent 2" w:semiHidden="0" w:uiPriority="71" w:unhideWhenUsed="0"/>
-    <w:lsdException w:name="Colorful List Accent 2" w:semiHidden="0" w:uiPriority="72" w:unhideWhenUsed="0"/>
-    <w:lsdException w:name="Colorful Grid Accent 2" w:semiHidden="0" w:uiPriority="73" w:unhideWhenUsed="0"/>
-    <w:lsdException w:name="Light Shading Accent 3" w:semiHidden="0" w:uiPriority="60" w:unhideWhenUsed="0"/>
-    <w:lsdException w:name="Light List Accent 3" w:semiHidden="0" w:uiPriority="61" w:unhideWhenUsed="0"/>
-    <w:lsdException w:name="Light Grid Accent 3" w:semiHidden="0" w:uiPriority="62" w:unhideWhenUsed="0"/>
-    <w:lsdException w:name="Medium Shading 1 Accent 3" w:semiHidden="0" w:uiPriority="63" w:unhideWhenUsed="0"/>
-    <w:lsdException w:name="Medium Shading 2 Accent 3" w:semiHidden="0" w:uiPriority="64" w:unhideWhenUsed="0"/>
-    <w:lsdException w:name="Medium List 1 Accent 3" w:semiHidden="0" w:uiPriority="65" w:unhideWhenUsed="0"/>
-    <w:lsdException w:name="Medium List 2 Accent 3" w:semiHidden="0" w:uiPriority="66" w:unhideWhenUsed="0"/>
-    <w:lsdException w:name="Medium Grid 1 Accent 3" w:semiHidden="0" w:uiPriority="67" w:unhideWhenUsed="0"/>
-    <w:lsdException w:name="Medium Grid 2 Accent 3" w:semiHidden="0" w:uiPriority="68" w:unhideWhenUsed="0"/>
-    <w:lsdException w:name="Medium Grid 3 Accent 3" w:semiHidden="0" w:uiPriority="69" w:unhideWhenUsed="0"/>
-    <w:lsdException w:name="Dark List Accent 3" w:semiHidden="0" w:uiPriority="70" w:unhideWhenUsed="0"/>
-    <w:lsdException w:name="Colorful Shading Accent 3" w:semiHidden="0" w:uiPriority="71" w:unhideWhenUsed="0"/>
-    <w:lsdException w:name="Colorful List Accent 3" w:semiHidden="0" w:uiPriority="72" w:unhideWhenUsed="0"/>
-    <w:lsdException w:name="Colorful Grid Accent 3" w:semiHidden="0" w:uiPriority="73" w:unhideWhenUsed="0"/>
-    <w:lsdException w:name="Light Shading Accent 4" w:semiHidden="0" w:uiPriority="60" w:unhideWhenUsed="0"/>
-    <w:lsdException w:name="Light List Accent 4" w:semiHidden="0" w:uiPriority="61" w:unhideWhenUsed="0"/>
-    <w:lsdException w:name="Light Grid Accent 4" w:semiHidden="0" w:uiPriority="62" w:unhideWhenUsed="0"/>
-    <w:lsdException w:name="Medium Shading 1 Accent 4" w:semiHidden="0" w:uiPriority="63" w:unhideWhenUsed="0"/>
-    <w:lsdException w:name="Medium Shading 2 Accent 4" w:semiHidden="0" w:uiPriority="64" w:unhideWhenUsed="0"/>
-    <w:lsdException w:name="Medium List 1 Accent 4" w:semiHidden="0" w:uiPriority="65" w:unhideWhenUsed="0"/>
-    <w:lsdException w:name="Medium List 2 Accent 4" w:semiHidden="0" w:uiPriority="66" w:unhideWhenUsed="0"/>
-    <w:lsdException w:name="Medium Grid 1 Accent 4" w:semiHidden="0" w:uiPriority="67" w:unhideWhenUsed="0"/>
-    <w:lsdException w:name="Medium Grid 2 Accent 4" w:semiHidden="0" w:uiPriority="68" w:unhideWhenUsed="0"/>
-    <w:lsdException w:name="Medium Grid 3 Accent 4" w:semiHidden="0" w:uiPriority="69" w:unhideWhenUsed="0"/>
-    <w:lsdException w:name="Dark List Accent 4" w:semiHidden="0" w:uiPriority="70" w:unhideWhenUsed="0"/>
-    <w:lsdException w:name="Colorful Shading Accent 4" w:semiHidden="0" w:uiPriority="71" w:unhideWhenUsed="0"/>
-    <w:lsdException w:name="Colorful List Accent 4" w:semiHidden="0" w:uiPriority="72" w:unhideWhenUsed="0"/>
-    <w:lsdException w:name="Colorful Grid Accent 4" w:semiHidden="0" w:uiPriority="73" w:unhideWhenUsed="0"/>
-    <w:lsdException w:name="Light Shading Accent 5" w:semiHidden="0" w:uiPriority="60" w:unhideWhenUsed="0"/>
-    <w:lsdException w:name="Light List Accent 5" w:semiHidden="0" w:uiPriority="61" w:unhideWhenUsed="0"/>
-    <w:lsdException w:name="Light Grid Accent 5" w:semiHidden="0" w:uiPriority="62" w:unhideWhenUsed="0"/>
-    <w:lsdException w:name="Medium Shading 1 Accent 5" w:semiHidden="0" w:uiPriority="63" w:unhideWhenUsed="0"/>
-    <w:lsdException w:name="Medium Shading 2 Accent 5" w:semiHidden="0" w:uiPriority="64" w:unhideWhenUsed="0"/>
-    <w:lsdException w:name="Medium List 1 Accent 5" w:semiHidden="0" w:uiPriority="65" w:unhideWhenUsed="0"/>
-    <w:lsdException w:name="Medium List 2 Accent 5" w:semiHidden="0" w:uiPriority="66" w:unhideWhenUsed="0"/>
-    <w:lsdException w:name="Medium Grid 1 Accent 5" w:semiHidden="0" w:uiPriority="67" w:unhideWhenUsed="0"/>
-    <w:lsdException w:name="Medium Grid 2 Accent 5" w:semiHidden="0" w:uiPriority="68" w:unhideWhenUsed="0"/>
-    <w:lsdException w:name="Medium Grid 3 Accent 5" w:semiHidden="0" w:uiPriority="69" w:unhideWhenUsed="0"/>
-    <w:lsdException w:name="Dark List Accent 5" w:semiHidden="0" w:uiPriority="70" w:unhideWhenUsed="0"/>
-    <w:lsdException w:name="Colorful Shading Accent 5" w:semiHidden="0" w:uiPriority="71" w:unhideWhenUsed="0"/>
-    <w:lsdException w:name="Colorful List Accent 5" w:semiHidden="0" w:uiPriority="72" w:unhideWhenUsed="0"/>
-    <w:lsdException w:name="Colorful Grid Accent 5" w:semiHidden="0" w:uiPriority="73" w:unhideWhenUsed="0"/>
-    <w:lsdException w:name="Light Shading Accent 6" w:semiHidden="0" w:uiPriority="60" w:unhideWhenUsed="0"/>
-    <w:lsdException w:name="Light List Accent 6" w:semiHidden="0" w:uiPriority="61" w:unhideWhenUsed="0"/>
-    <w:lsdException w:name="Light Grid Accent 6" w:semiHidden="0" w:uiPriority="62" w:unhideWhenUsed="0"/>
-    <w:lsdException w:name="Medium Shading 1 Accent 6" w:semiHidden="0" w:uiPriority="63" w:unhideWhenUsed="0"/>
-    <w:lsdException w:name="Medium Shading 2 Accent 6" w:semiHidden="0" w:uiPriority="64" w:unhideWhenUsed="0"/>
-    <w:lsdException w:name="Medium List 1 Accent 6" w:semiHidden="0" w:uiPriority="65" w:unhideWhenUsed="0"/>
-    <w:lsdException w:name="Medium List 2 Accent 6" w:semiHidden="0" w:uiPriority="66" w:unhideWhenUsed="0"/>
-    <w:lsdException w:name="Medium Grid 1 Accent 6" w:semiHidden="0" w:uiPriority="67" w:unhideWhenUsed="0"/>
-    <w:lsdException w:name="Medium Grid 2 Accent 6" w:semiHidden="0" w:uiPriority="68" w:unhideWhenUsed="0"/>
-    <w:lsdException w:name="Medium Grid 3 Accent 6" w:semiHidden="0" w:uiPriority="69" w:unhideWhenUsed="0"/>
-    <w:lsdException w:name="Dark List Accent 6" w:semiHidden="0" w:uiPriority="70" w:unhideWhenUsed="0"/>
-    <w:lsdException w:name="Colorful Shading Accent 6" w:semiHidden="0" w:uiPriority="71" w:unhideWhenUsed="0"/>
-    <w:lsdException w:name="Colorful List Accent 6" w:semiHidden="0" w:uiPriority="72" w:unhideWhenUsed="0"/>
-    <w:lsdException w:name="Colorful Grid Accent 6" w:semiHidden="0" w:uiPriority="73" w:unhideWhenUsed="0"/>
-    <w:lsdException w:name="Subtle Emphasis" w:semiHidden="0" w:uiPriority="19" w:unhideWhenUsed="0" w:qFormat="1"/>
-    <w:lsdException w:name="Intense Emphasis" w:semiHidden="0" w:uiPriority="21" w:unhideWhenUsed="0" w:qFormat="1"/>
-    <w:lsdException w:name="Subtle Reference" w:semiHidden="0" w:uiPriority="31" w:unhideWhenUsed="0" w:qFormat="1"/>
-    <w:lsdException w:name="Intense Reference" w:semiHidden="0" w:uiPriority="32" w:unhideWhenUsed="0" w:qFormat="1"/>
-    <w:lsdException w:name="Book Title" w:semiHidden="0" w:uiPriority="33" w:unhideWhenUsed="0" w:qFormat="1"/>
-    <w:lsdException w:name="Bibliography" w:uiPriority="37"/>
-    <w:lsdException w:name="TOC Heading" w:uiPriority="39" w:qFormat="1"/>
+  <w:latentStyles w:defLockedState="0" w:defUIPriority="99" w:defSemiHidden="0" w:defUnhideWhenUsed="0" w:defQFormat="0" w:count="371">
+    <w:lsdException w:name="Normal" w:uiPriority="0" w:qFormat="1"/>
+    <w:lsdException w:name="heading 1" w:uiPriority="9" w:qFormat="1"/>
+    <w:lsdException w:name="heading 2" w:semiHidden="1" w:uiPriority="9" w:unhideWhenUsed="1" w:qFormat="1"/>
+    <w:lsdException w:name="heading 3" w:semiHidden="1" w:uiPriority="9" w:unhideWhenUsed="1" w:qFormat="1"/>
+    <w:lsdException w:name="heading 4" w:semiHidden="1" w:uiPriority="9" w:unhideWhenUsed="1" w:qFormat="1"/>
+    <w:lsdException w:name="heading 5" w:semiHidden="1" w:uiPriority="9" w:unhideWhenUsed="1" w:qFormat="1"/>
+    <w:lsdException w:name="heading 6" w:semiHidden="1" w:uiPriority="9" w:unhideWhenUsed="1" w:qFormat="1"/>
+    <w:lsdException w:name="heading 7" w:semiHidden="1" w:uiPriority="9" w:unhideWhenUsed="1" w:qFormat="1"/>
+    <w:lsdException w:name="heading 8" w:semiHidden="1" w:uiPriority="9" w:unhideWhenUsed="1" w:qFormat="1"/>
+    <w:lsdException w:name="heading 9" w:semiHidden="1" w:uiPriority="9" w:unhideWhenUsed="1" w:qFormat="1"/>
+    <w:lsdException w:name="index 1" w:semiHidden="1" w:unhideWhenUsed="1"/>
+    <w:lsdException w:name="index 2" w:semiHidden="1" w:unhideWhenUsed="1"/>
+    <w:lsdException w:name="index 3" w:semiHidden="1" w:unhideWhenUsed="1"/>
+    <w:lsdException w:name="index 4" w:semiHidden="1" w:unhideWhenUsed="1"/>
+    <w:lsdException w:name="index 5" w:semiHidden="1" w:unhideWhenUsed="1"/>
+    <w:lsdException w:name="index 6" w:semiHidden="1" w:unhideWhenUsed="1"/>
+    <w:lsdException w:name="index 7" w:semiHidden="1" w:unhideWhenUsed="1"/>
+    <w:lsdException w:name="index 8" w:semiHidden="1" w:unhideWhenUsed="1"/>
+    <w:lsdException w:name="index 9" w:semiHidden="1" w:unhideWhenUsed="1"/>
+    <w:lsdException w:name="toc 1" w:semiHidden="1" w:uiPriority="39" w:unhideWhenUsed="1"/>
+    <w:lsdException w:name="toc 2" w:semiHidden="1" w:uiPriority="39" w:unhideWhenUsed="1"/>
+    <w:lsdException w:name="toc 3" w:semiHidden="1" w:uiPriority="39" w:unhideWhenUsed="1"/>
+    <w:lsdException w:name="toc 4" w:semiHidden="1" w:uiPriority="39" w:unhideWhenUsed="1"/>
+    <w:lsdException w:name="toc 5" w:semiHidden="1" w:uiPriority="39" w:unhideWhenUsed="1"/>
+    <w:lsdException w:name="toc 6" w:semiHidden="1" w:uiPriority="39" w:unhideWhenUsed="1"/>
+    <w:lsdException w:name="toc 7" w:semiHidden="1" w:uiPriority="39" w:unhideWhenUsed="1"/>
+    <w:lsdException w:name="toc 8" w:semiHidden="1" w:uiPriority="39" w:unhideWhenUsed="1"/>
+    <w:lsdException w:name="toc 9" w:semiHidden="1" w:uiPriority="39" w:unhideWhenUsed="1"/>
+    <w:lsdException w:name="Normal Indent" w:semiHidden="1" w:unhideWhenUsed="1"/>
+    <w:lsdException w:name="footnote text" w:semiHidden="1" w:unhideWhenUsed="1"/>
+    <w:lsdException w:name="annotation text" w:semiHidden="1" w:unhideWhenUsed="1"/>
+    <w:lsdException w:name="header" w:semiHidden="1" w:unhideWhenUsed="1"/>
+    <w:lsdException w:name="footer" w:semiHidden="1" w:unhideWhenUsed="1"/>
+    <w:lsdException w:name="index heading" w:semiHidden="1" w:unhideWhenUsed="1"/>
+    <w:lsdException w:name="caption" w:semiHidden="1" w:uiPriority="35" w:unhideWhenUsed="1" w:qFormat="1"/>
+    <w:lsdException w:name="table of figures" w:semiHidden="1" w:unhideWhenUsed="1"/>
+    <w:lsdException w:name="envelope address" w:semiHidden="1" w:unhideWhenUsed="1"/>
+    <w:lsdException w:name="envelope return" w:semiHidden="1" w:unhideWhenUsed="1"/>
+    <w:lsdException w:name="footnote reference" w:semiHidden="1" w:unhideWhenUsed="1"/>
+    <w:lsdException w:name="annotation reference" w:semiHidden="1" w:unhideWhenUsed="1"/>
+    <w:lsdException w:name="line number" w:semiHidden="1" w:unhideWhenUsed="1"/>
+    <w:lsdException w:name="page number" w:semiHidden="1" w:unhideWhenUsed="1"/>
+    <w:lsdException w:name="endnote reference" w:semiHidden="1" w:unhideWhenUsed="1"/>
+    <w:lsdException w:name="endnote text" w:semiHidden="1" w:unhideWhenUsed="1"/>
+    <w:lsdException w:name="table of authorities" w:semiHidden="1" w:unhideWhenUsed="1"/>
+    <w:lsdException w:name="macro" w:semiHidden="1" w:unhideWhenUsed="1"/>
+    <w:lsdException w:name="toa heading" w:semiHidden="1" w:unhideWhenUsed="1"/>
+    <w:lsdException w:name="List" w:semiHidden="1" w:unhideWhenUsed="1"/>
+    <w:lsdException w:name="List Bullet" w:semiHidden="1" w:unhideWhenUsed="1"/>
+    <w:lsdException w:name="List Number" w:semiHidden="1" w:unhideWhenUsed="1"/>
+    <w:lsdException w:name="List 2" w:semiHidden="1" w:unhideWhenUsed="1"/>
+    <w:lsdException w:name="List 3" w:semiHidden="1" w:unhideWhenUsed="1"/>
+    <w:lsdException w:name="List 4" w:semiHidden="1" w:unhideWhenUsed="1"/>
+    <w:lsdException w:name="List 5" w:semiHidden="1" w:unhideWhenUsed="1"/>
+    <w:lsdException w:name="List Bullet 2" w:semiHidden="1" w:unhideWhenUsed="1"/>
+    <w:lsdException w:name="List Bullet 3" w:semiHidden="1" w:unhideWhenUsed="1"/>
+    <w:lsdException w:name="List Bullet 4" w:semiHidden="1" w:unhideWhenUsed="1"/>
+    <w:lsdException w:name="List Bullet 5" w:semiHidden="1" w:unhideWhenUsed="1"/>
+    <w:lsdException w:name="List Number 2" w:semiHidden="1" w:unhideWhenUsed="1"/>
+    <w:lsdException w:name="List Number 3" w:semiHidden="1" w:unhideWhenUsed="1"/>
+    <w:lsdException w:name="List Number 4" w:semiHidden="1" w:unhideWhenUsed="1"/>
+    <w:lsdException w:name="List Number 5" w:semiHidden="1" w:unhideWhenUsed="1"/>
+    <w:lsdException w:name="Title" w:uiPriority="10" w:qFormat="1"/>
+    <w:lsdException w:name="Closing" w:semiHidden="1" w:unhideWhenUsed="1"/>
+    <w:lsdException w:name="Signature" w:semiHidden="1" w:unhideWhenUsed="1"/>
+    <w:lsdException w:name="Default Paragraph Font" w:semiHidden="1" w:uiPriority="1" w:unhideWhenUsed="1"/>
+    <w:lsdException w:name="Body Text" w:semiHidden="1" w:unhideWhenUsed="1"/>
+    <w:lsdException w:name="Body Text Indent" w:semiHidden="1" w:unhideWhenUsed="1"/>
+    <w:lsdException w:name="List Continue" w:semiHidden="1" w:unhideWhenUsed="1"/>
+    <w:lsdException w:name="List Continue 2" w:semiHidden="1" w:unhideWhenUsed="1"/>
+    <w:lsdException w:name="List Continue 3" w:semiHidden="1" w:unhideWhenUsed="1"/>
+    <w:lsdException w:name="List Continue 4" w:semiHidden="1" w:unhideWhenUsed="1"/>
+    <w:lsdException w:name="List Continue 5" w:semiHidden="1" w:unhideWhenUsed="1"/>
+    <w:lsdException w:name="Message Header" w:semiHidden="1" w:unhideWhenUsed="1"/>
+    <w:lsdException w:name="Subtitle" w:uiPriority="11" w:qFormat="1"/>
+    <w:lsdException w:name="Salutation" w:semiHidden="1" w:unhideWhenUsed="1"/>
+    <w:lsdException w:name="Date" w:semiHidden="1" w:unhideWhenUsed="1"/>
+    <w:lsdException w:name="Body Text First Indent" w:semiHidden="1" w:unhideWhenUsed="1"/>
+    <w:lsdException w:name="Body Text First Indent 2" w:semiHidden="1" w:unhideWhenUsed="1"/>
+    <w:lsdException w:name="Note Heading" w:semiHidden="1" w:unhideWhenUsed="1"/>
+    <w:lsdException w:name="Body Text 2" w:semiHidden="1" w:unhideWhenUsed="1"/>
+    <w:lsdException w:name="Body Text 3" w:semiHidden="1" w:unhideWhenUsed="1"/>
+    <w:lsdException w:name="Body Text Indent 2" w:semiHidden="1" w:unhideWhenUsed="1"/>
+    <w:lsdException w:name="Body Text Indent 3" w:semiHidden="1" w:unhideWhenUsed="1"/>
+    <w:lsdException w:name="Block Text" w:semiHidden="1" w:unhideWhenUsed="1"/>
+    <w:lsdException w:name="Hyperlink" w:semiHidden="1" w:unhideWhenUsed="1"/>
+    <w:lsdException w:name="FollowedHyperlink" w:semiHidden="1" w:unhideWhenUsed="1"/>
+    <w:lsdException w:name="Strong" w:uiPriority="22" w:qFormat="1"/>
+    <w:lsdException w:name="Emphasis" w:uiPriority="20" w:qFormat="1"/>
+    <w:lsdException w:name="Document Map" w:semiHidden="1" w:unhideWhenUsed="1"/>
+    <w:lsdException w:name="Plain Text" w:semiHidden="1" w:unhideWhenUsed="1"/>
+    <w:lsdException w:name="E-mail Signature" w:semiHidden="1" w:unhideWhenUsed="1"/>
+    <w:lsdException w:name="HTML Top of Form" w:semiHidden="1" w:unhideWhenUsed="1"/>
+    <w:lsdException w:name="HTML Bottom of Form" w:semiHidden="1" w:unhideWhenUsed="1"/>
+    <w:lsdException w:name="Normal (Web)" w:semiHidden="1" w:unhideWhenUsed="1"/>
+    <w:lsdException w:name="HTML Acronym" w:semiHidden="1" w:unhideWhenUsed="1"/>
+    <w:lsdException w:name="HTML Address" w:semiHidden="1" w:unhideWhenUsed="1"/>
+    <w:lsdException w:name="HTML Cite" w:semiHidden="1" w:unhideWhenUsed="1"/>
+    <w:lsdException w:name="HTML Code" w:semiHidden="1" w:unhideWhenUsed="1"/>
+    <w:lsdException w:name="HTML Definition" w:semiHidden="1" w:unhideWhenUsed="1"/>
+    <w:lsdException w:name="HTML Keyboard" w:semiHidden="1" w:unhideWhenUsed="1"/>
+    <w:lsdException w:name="HTML Preformatted" w:semiHidden="1" w:unhideWhenUsed="1"/>
+    <w:lsdException w:name="HTML Sample" w:semiHidden="1" w:unhideWhenUsed="1"/>
+    <w:lsdException w:name="HTML Typewriter" w:semiHidden="1" w:unhideWhenUsed="1"/>
+    <w:lsdException w:name="HTML Variable" w:semiHidden="1" w:unhideWhenUsed="1"/>
+    <w:lsdException w:name="Normal Table" w:semiHidden="1" w:unhideWhenUsed="1"/>
+    <w:lsdException w:name="annotation subject" w:semiHidden="1" w:unhideWhenUsed="1"/>
+    <w:lsdException w:name="No List" w:semiHidden="1" w:unhideWhenUsed="1"/>
+    <w:lsdException w:name="Outline List 1" w:semiHidden="1" w:unhideWhenUsed="1"/>
+    <w:lsdException w:name="Outline List 2" w:semiHidden="1" w:unhideWhenUsed="1"/>
+    <w:lsdException w:name="Outline List 3" w:semiHidden="1" w:unhideWhenUsed="1"/>
+    <w:lsdException w:name="Table Simple 1" w:semiHidden="1" w:unhideWhenUsed="1"/>
+    <w:lsdException w:name="Table Simple 2" w:semiHidden="1" w:unhideWhenUsed="1"/>
+    <w:lsdException w:name="Table Simple 3" w:semiHidden="1" w:unhideWhenUsed="1"/>
+    <w:lsdException w:name="Table Classic 1" w:semiHidden="1" w:unhideWhenUsed="1"/>
+    <w:lsdException w:name="Table Classic 2" w:semiHidden="1" w:unhideWhenUsed="1"/>
+    <w:lsdException w:name="Table Classic 3" w:semiHidden="1" w:unhideWhenUsed="1"/>
+    <w:lsdException w:name="Table Classic 4" w:semiHidden="1" w:unhideWhenUsed="1"/>
+    <w:lsdException w:name="Table Colorful 1" w:semiHidden="1" w:unhideWhenUsed="1"/>
+    <w:lsdException w:name="Table Colorful 2" w:semiHidden="1" w:unhideWhenUsed="1"/>
+    <w:lsdException w:name="Table Colorful 3" w:semiHidden="1" w:unhideWhenUsed="1"/>
+    <w:lsdException w:name="Table Columns 1" w:semiHidden="1" w:unhideWhenUsed="1"/>
+    <w:lsdException w:name="Table Columns 2" w:semiHidden="1" w:unhideWhenUsed="1"/>
+    <w:lsdException w:name="Table Columns 3" w:semiHidden="1" w:unhideWhenUsed="1"/>
+    <w:lsdException w:name="Table Columns 4" w:semiHidden="1" w:unhideWhenUsed="1"/>
+    <w:lsdException w:name="Table Columns 5" w:semiHidden="1" w:unhideWhenUsed="1"/>
+    <w:lsdException w:name="Table Grid 1" w:semiHidden="1" w:unhideWhenUsed="1"/>
+    <w:lsdException w:name="Table Grid 2" w:semiHidden="1" w:unhideWhenUsed="1"/>
+    <w:lsdException w:name="Table Grid 3" w:semiHidden="1" w:unhideWhenUsed="1"/>
+    <w:lsdException w:name="Table Grid 4" w:semiHidden="1" w:unhideWhenUsed="1"/>
+    <w:lsdException w:name="Table Grid 5" w:semiHidden="1" w:unhideWhenUsed="1"/>
+    <w:lsdException w:name="Table Grid 6" w:semiHidden="1" w:unhideWhenUsed="1"/>
+    <w:lsdException w:name="Table Grid 7" w:semiHidden="1" w:unhideWhenUsed="1"/>
+    <w:lsdException w:name="Table Grid 8" w:semiHidden="1" w:unhideWhenUsed="1"/>
+    <w:lsdException w:name="Table List 1" w:semiHidden="1" w:unhideWhenUsed="1"/>
+    <w:lsdException w:name="Table List 2" w:semiHidden="1" w:unhideWhenUsed="1"/>
+    <w:lsdException w:name="Table List 3" w:semiHidden="1" w:unhideWhenUsed="1"/>
+    <w:lsdException w:name="Table List 4" w:semiHidden="1" w:unhideWhenUsed="1"/>
+    <w:lsdException w:name="Table List 5" w:semiHidden="1" w:unhideWhenUsed="1"/>
+    <w:lsdException w:name="Table List 6" w:semiHidden="1" w:unhideWhenUsed="1"/>
+    <w:lsdException w:name="Table List 7" w:semiHidden="1" w:unhideWhenUsed="1"/>
+    <w:lsdException w:name="Table List 8" w:semiHidden="1" w:unhideWhenUsed="1"/>
+    <w:lsdException w:name="Table 3D effects 1" w:semiHidden="1" w:unhideWhenUsed="1"/>
+    <w:lsdException w:name="Table 3D effects 2" w:semiHidden="1" w:unhideWhenUsed="1"/>
+    <w:lsdException w:name="Table 3D effects 3" w:semiHidden="1" w:unhideWhenUsed="1"/>
+    <w:lsdException w:name="Table Contemporary" w:semiHidden="1" w:unhideWhenUsed="1"/>
+    <w:lsdException w:name="Table Elegant" w:semiHidden="1" w:unhideWhenUsed="1"/>
+    <w:lsdException w:name="Table Professional" w:semiHidden="1" w:unhideWhenUsed="1"/>
+    <w:lsdException w:name="Table Subtle 1" w:semiHidden="1" w:unhideWhenUsed="1"/>
+    <w:lsdException w:name="Table Subtle 2" w:semiHidden="1" w:unhideWhenUsed="1"/>
+    <w:lsdException w:name="Table Web 1" w:semiHidden="1" w:unhideWhenUsed="1"/>
+    <w:lsdException w:name="Table Web 2" w:semiHidden="1" w:unhideWhenUsed="1"/>
+    <w:lsdException w:name="Table Web 3" w:semiHidden="1" w:unhideWhenUsed="1"/>
+    <w:lsdException w:name="Balloon Text" w:semiHidden="1" w:unhideWhenUsed="1"/>
+    <w:lsdException w:name="Table Grid" w:uiPriority="59"/>
+    <w:lsdException w:name="Table Theme" w:semiHidden="1" w:unhideWhenUsed="1"/>
+    <w:lsdException w:name="Placeholder Text" w:semiHidden="1"/>
+    <w:lsdException w:name="No Spacing" w:uiPriority="1" w:qFormat="1"/>
+    <w:lsdException w:name="Light Shading" w:uiPriority="60"/>
+    <w:lsdException w:name="Light List" w:uiPriority="61"/>
+    <w:lsdException w:name="Light Grid" w:uiPriority="62"/>
+    <w:lsdException w:name="Medium Shading 1" w:uiPriority="63"/>
+    <w:lsdException w:name="Medium Shading 2" w:uiPriority="64"/>
+    <w:lsdException w:name="Medium List 1" w:uiPriority="65"/>
+    <w:lsdException w:name="Medium List 2" w:uiPriority="66"/>
+    <w:lsdException w:name="Medium Grid 1" w:uiPriority="67"/>
+    <w:lsdException w:name="Medium Grid 2" w:uiPriority="68"/>
+    <w:lsdException w:name="Medium Grid 3" w:uiPriority="69"/>
+    <w:lsdException w:name="Dark List" w:uiPriority="70"/>
+    <w:lsdException w:name="Colorful Shading" w:uiPriority="71"/>
+    <w:lsdException w:name="Colorful List" w:uiPriority="72"/>
+    <w:lsdException w:name="Colorful Grid" w:uiPriority="73"/>
+    <w:lsdException w:name="Light Shading Accent 1" w:uiPriority="60"/>
+    <w:lsdException w:name="Light List Accent 1" w:uiPriority="61"/>
+    <w:lsdException w:name="Light Grid Accent 1" w:uiPriority="62"/>
+    <w:lsdException w:name="Medium Shading 1 Accent 1" w:uiPriority="63"/>
+    <w:lsdException w:name="Medium Shading 2 Accent 1" w:uiPriority="64"/>
+    <w:lsdException w:name="Medium List 1 Accent 1" w:uiPriority="65"/>
+    <w:lsdException w:name="Revision" w:semiHidden="1"/>
+    <w:lsdException w:name="List Paragraph" w:uiPriority="34" w:qFormat="1"/>
+    <w:lsdException w:name="Quote" w:uiPriority="29" w:qFormat="1"/>
+    <w:lsdException w:name="Intense Quote" w:uiPriority="30" w:qFormat="1"/>
+    <w:lsdException w:name="Medium List 2 Accent 1" w:uiPriority="66"/>
+    <w:lsdException w:name="Medium Grid 1 Accent 1" w:uiPriority="67"/>
+    <w:lsdException w:name="Medium Grid 2 Accent 1" w:uiPriority="68"/>
+    <w:lsdException w:name="Medium Grid 3 Accent 1" w:uiPriority="69"/>
+    <w:lsdException w:name="Dark List Accent 1" w:uiPriority="70"/>
+    <w:lsdException w:name="Colorful Shading Accent 1" w:uiPriority="71"/>
+    <w:lsdException w:name="Colorful List Accent 1" w:uiPriority="72"/>
+    <w:lsdException w:name="Colorful Grid Accent 1" w:uiPriority="73"/>
+    <w:lsdException w:name="Light Shading Accent 2" w:uiPriority="60"/>
+    <w:lsdException w:name="Light List Accent 2" w:uiPriority="61"/>
+    <w:lsdException w:name="Light Grid Accent 2" w:uiPriority="62"/>
+    <w:lsdException w:name="Medium Shading 1 Accent 2" w:uiPriority="63"/>
+    <w:lsdException w:name="Medium Shading 2 Accent 2" w:uiPriority="64"/>
+    <w:lsdException w:name="Medium List 1 Accent 2" w:uiPriority="65"/>
+    <w:lsdException w:name="Medium List 2 Accent 2" w:uiPriority="66"/>
+    <w:lsdException w:name="Medium Grid 1 Accent 2" w:uiPriority="67"/>
+    <w:lsdException w:name="Medium Grid 2 Accent 2" w:uiPriority="68"/>
+    <w:lsdException w:name="Medium Grid 3 Accent 2" w:uiPriority="69"/>
+    <w:lsdException w:name="Dark List Accent 2" w:uiPriority="70"/>
+    <w:lsdException w:name="Colorful Shading Accent 2" w:uiPriority="71"/>
+    <w:lsdException w:name="Colorful List Accent 2" w:uiPriority="72"/>
+    <w:lsdException w:name="Colorful Grid Accent 2" w:uiPriority="73"/>
+    <w:lsdException w:name="Light Shading Accent 3" w:uiPriority="60"/>
+    <w:lsdException w:name="Light List Accent 3" w:uiPriority="61"/>
+    <w:lsdException w:name="Light Grid Accent 3" w:uiPriority="62"/>
+    <w:lsdException w:name="Medium Shading 1 Accent 3" w:uiPriority="63"/>
+    <w:lsdException w:name="Medium Shading 2 Accent 3" w:uiPriority="64"/>
+    <w:lsdException w:name="Medium List 1 Accent 3" w:uiPriority="65"/>
+    <w:lsdException w:name="Medium List 2 Accent 3" w:uiPriority="66"/>
+    <w:lsdException w:name="Medium Grid 1 Accent 3" w:uiPriority="67"/>
+    <w:lsdException w:name="Medium Grid 2 Accent 3" w:uiPriority="68"/>
+    <w:lsdException w:name="Medium Grid 3 Accent 3" w:uiPriority="69"/>
+    <w:lsdException w:name="Dark List Accent 3" w:uiPriority="70"/>
+    <w:lsdException w:name="Colorful Shading Accent 3" w:uiPriority="71"/>
+    <w:lsdException w:name="Colorful List Accent 3" w:uiPriority="72"/>
+    <w:lsdException w:name="Colorful Grid Accent 3" w:uiPriority="73"/>
+    <w:lsdException w:name="Light Shading Accent 4" w:uiPriority="60"/>
+    <w:lsdException w:name="Light List Accent 4" w:uiPriority="61"/>
+    <w:lsdException w:name="Light Grid Accent 4" w:uiPriority="62"/>
+    <w:lsdException w:name="Medium Shading 1 Accent 4" w:uiPriority="63"/>
+    <w:lsdException w:name="Medium Shading 2 Accent 4" w:uiPriority="64"/>
+    <w:lsdException w:name="Medium List 1 Accent 4" w:uiPriority="65"/>
+    <w:lsdException w:name="Medium List 2 Accent 4" w:uiPriority="66"/>
+    <w:lsdException w:name="Medium Grid 1 Accent 4" w:uiPriority="67"/>
+    <w:lsdException w:name="Medium Grid 2 Accent 4" w:uiPriority="68"/>
+    <w:lsdException w:name="Medium Grid 3 Accent 4" w:uiPriority="69"/>
+    <w:lsdException w:name="Dark List Accent 4" w:uiPriority="70"/>
+    <w:lsdException w:name="Colorful Shading Accent 4" w:uiPriority="71"/>
+    <w:lsdException w:name="Colorful List Accent 4" w:uiPriority="72"/>
+    <w:lsdException w:name="Colorful Grid Accent 4" w:uiPriority="73"/>
+    <w:lsdException w:name="Light Shading Accent 5" w:uiPriority="60"/>
+    <w:lsdException w:name="Light List Accent 5" w:uiPriority="61"/>
+    <w:lsdException w:name="Light Grid Accent 5" w:uiPriority="62"/>
+    <w:lsdException w:name="Medium Shading 1 Accent 5" w:uiPriority="63"/>
+    <w:lsdException w:name="Medium Shading 2 Accent 5" w:uiPriority="64"/>
+    <w:lsdException w:name="Medium List 1 Accent 5" w:uiPriority="65"/>
+    <w:lsdException w:name="Medium List 2 Accent 5" w:uiPriority="66"/>
+    <w:lsdException w:name="Medium Grid 1 Accent 5" w:uiPriority="67"/>
+    <w:lsdException w:name="Medium Grid 2 Accent 5" w:uiPriority="68"/>
+    <w:lsdException w:name="Medium Grid 3 Accent 5" w:uiPriority="69"/>
+    <w:lsdException w:name="Dark List Accent 5" w:uiPriority="70"/>
+    <w:lsdException w:name="Colorful Shading Accent 5" w:uiPriority="71"/>
+    <w:lsdException w:name="Colorful List Accent 5" w:uiPriority="72"/>
+    <w:lsdException w:name="Colorful Grid Accent 5" w:uiPriority="73"/>
+    <w:lsdException w:name="Light Shading Accent 6" w:uiPriority="60"/>
+    <w:lsdException w:name="Light List Accent 6" w:uiPriority="61"/>
+    <w:lsdException w:name="Light Grid Accent 6" w:uiPriority="62"/>
+    <w:lsdException w:name="Medium Shading 1 Accent 6" w:uiPriority="63"/>
+    <w:lsdException w:name="Medium Shading 2 Accent 6" w:uiPriority="64"/>
+    <w:lsdException w:name="Medium List 1 Accent 6" w:uiPriority="65"/>
+    <w:lsdException w:name="Medium List 2 Accent 6" w:uiPriority="66"/>
+    <w:lsdException w:name="Medium Grid 1 Accent 6" w:uiPriority="67"/>
+    <w:lsdException w:name="Medium Grid 2 Accent 6" w:uiPriority="68"/>
+    <w:lsdException w:name="Medium Grid 3 Accent 6" w:uiPriority="69"/>
+    <w:lsdException w:name="Dark List Accent 6" w:uiPriority="70"/>
+    <w:lsdException w:name="Colorful Shading Accent 6" w:uiPriority="71"/>
+    <w:lsdException w:name="Colorful List Accent 6" w:uiPriority="72"/>
+    <w:lsdException w:name="Colorful Grid Accent 6" w:uiPriority="73"/>
+    <w:lsdException w:name="Subtle Emphasis" w:uiPriority="19" w:qFormat="1"/>
+    <w:lsdException w:name="Intense Emphasis" w:uiPriority="21" w:qFormat="1"/>
+    <w:lsdException w:name="Subtle Reference" w:uiPriority="31" w:qFormat="1"/>
+    <w:lsdException w:name="Intense Reference" w:uiPriority="32" w:qFormat="1"/>
+    <w:lsdException w:name="Book Title" w:uiPriority="33" w:qFormat="1"/>
+    <w:lsdException w:name="Bibliography" w:semiHidden="1" w:uiPriority="37" w:unhideWhenUsed="1"/>
+    <w:lsdException w:name="TOC Heading" w:semiHidden="1" w:uiPriority="39" w:unhideWhenUsed="1" w:qFormat="1"/>
+    <w:lsdException w:name="Grid Table 4" w:uiPriority="49"/>
+    <w:lsdException w:name="Grid Table 5 Dark" w:uiPriority="50"/>
+    <w:lsdException w:name="Grid Table 6 Colorful" w:uiPriority="51"/>
+    <w:lsdException w:name="Grid Table 7 Colorful" w:uiPriority="52"/>
+    <w:lsdException w:name="Grid Table 1 Light Accent 1" w:uiPriority="46"/>
+    <w:lsdException w:name="Grid Table 2 Accent 1" w:uiPriority="47"/>
+    <w:lsdException w:name="Grid Table 3 Accent 1" w:uiPriority="48"/>
+    <w:lsdException w:name="Grid Table 4 Accent 1" w:uiPriority="49"/>
+    <w:lsdException w:name="Grid Table 5 Dark Accent 1" w:uiPriority="50"/>
+    <w:lsdException w:name="Grid Table 6 Colorful Accent 1" w:uiPriority="51"/>
+    <w:lsdException w:name="Grid Table 7 Colorful Accent 1" w:uiPriority="52"/>
+    <w:lsdException w:name="Grid Table 1 Light Accent 2" w:uiPriority="46"/>
+    <w:lsdException w:name="Grid Table 2 Accent 2" w:uiPriority="47"/>
+    <w:lsdException w:name="Grid Table 3 Accent 2" w:uiPriority="48"/>
+    <w:lsdException w:name="Grid Table 4 Accent 2" w:uiPriority="49"/>
+    <w:lsdException w:name="Grid Table 5 Dark Accent 2" w:uiPriority="50"/>
+    <w:lsdException w:name="Grid Table 6 Colorful Accent 2" w:uiPriority="51"/>
+    <w:lsdException w:name="Grid Table 7 Colorful Accent 2" w:uiPriority="52"/>
+    <w:lsdException w:name="Grid Table 1 Light Accent 3" w:uiPriority="46"/>
+    <w:lsdException w:name="Grid Table 2 Accent 3" w:uiPriority="47"/>
+    <w:lsdException w:name="Grid Table 3 Accent 3" w:uiPriority="48"/>
+    <w:lsdException w:name="Grid Table 4 Accent 3" w:uiPriority="49"/>
+    <w:lsdException w:name="Grid Table 5 Dark Accent 3" w:uiPriority="50"/>
+    <w:lsdException w:name="Grid Table 6 Colorful Accent 3" w:uiPriority="51"/>
+    <w:lsdException w:name="Grid Table 7 Colorful Accent 3" w:uiPriority="52"/>
+    <w:lsdException w:name="Grid Table 1 Light Accent 4" w:uiPriority="46"/>
+    <w:lsdException w:name="Grid Table 2 Accent 4" w:uiPriority="47"/>
+    <w:lsdException w:name="Grid Table 3 Accent 4" w:uiPriority="48"/>
+    <w:lsdException w:name="Grid Table 4 Accent 4" w:uiPriority="49"/>
+    <w:lsdException w:name="Grid Table 5 Dark Accent 4" w:uiPriority="50"/>
+    <w:lsdException w:name="Grid Table 6 Colorful Accent 4" w:uiPriority="51"/>
+    <w:lsdException w:name="Grid Table 7 Colorful Accent 4" w:uiPriority="52"/>
+    <w:lsdException w:name="Grid Table 1 Light Accent 5" w:uiPriority="46"/>
+    <w:lsdException w:name="Grid Table 2 Accent 5" w:uiPriority="47"/>
+    <w:lsdException w:name="Grid Table 3 Accent 5" w:uiPriority="48"/>
+    <w:lsdException w:name="Grid Table 4 Accent 5" w:uiPriority="49"/>
+    <w:lsdException w:name="Grid Table 5 Dark Accent 5" w:uiPriority="50"/>
+    <w:lsdException w:name="Grid Table 6 Colorful Accent 5" w:uiPriority="51"/>
+    <w:lsdException w:name="Grid Table 7 Colorful Accent 5" w:uiPriority="52"/>
+    <w:lsdException w:name="Grid Table 1 Light Accent 6" w:uiPriority="46"/>
+    <w:lsdException w:name="Grid Table 2 Accent 6" w:uiPriority="47"/>
+    <w:lsdException w:name="Grid Table 3 Accent 6" w:uiPriority="48"/>
+    <w:lsdException w:name="Grid Table 4 Accent 6" w:uiPriority="49"/>
+    <w:lsdException w:name="Grid Table 5 Dark Accent 6" w:uiPriority="50"/>
+    <w:lsdException w:name="Grid Table 6 Colorful Accent 6" w:uiPriority="51"/>
+    <w:lsdException w:name="Grid Table 7 Colorful Accent 6" w:uiPriority="52"/>
+    <w:lsdException w:name="List Table 1 Light" w:uiPriority="46"/>
+    <w:lsdException w:name="List Table 2" w:uiPriority="47"/>
+    <w:lsdException w:name="List Table 3" w:uiPriority="48"/>
+    <w:lsdException w:name="List Table 4" w:uiPriority="49"/>
+    <w:lsdException w:name="List Table 5 Dark" w:uiPriority="50"/>
+    <w:lsdException w:name="List Table 6 Colorful" w:uiPriority="51"/>
+    <w:lsdException w:name="List Table 7 Colorful" w:uiPriority="52"/>
+    <w:lsdException w:name="List Table 1 Light Accent 1" w:uiPriority="46"/>
+    <w:lsdException w:name="List Table 2 Accent 1" w:uiPriority="47"/>
+    <w:lsdException w:name="List Table 3 Accent 1" w:uiPriority="48"/>
+    <w:lsdException w:name="List Table 4 Accent 1" w:uiPriority="49"/>
+    <w:lsdException w:name="List Table 5 Dark Accent 1" w:uiPriority="50"/>
+    <w:lsdException w:name="List Table 6 Colorful Accent 1" w:uiPriority="51"/>
+    <w:lsdException w:name="List Table 7 Colorful Accent 1" w:uiPriority="52"/>
+    <w:lsdException w:name="List Table 1 Light Accent 2" w:uiPriority="46"/>
+    <w:lsdException w:name="List Table 2 Accent 2" w:uiPriority="47"/>
+    <w:lsdException w:name="List Table 3 Accent 2" w:uiPriority="48"/>
+    <w:lsdException w:name="List Table 4 Accent 2" w:uiPriority="49"/>
+    <w:lsdException w:name="List Table 5 Dark Accent 2" w:uiPriority="50"/>
+    <w:lsdException w:name="List Table 6 Colorful Accent 2" w:uiPriority="51"/>
+    <w:lsdException w:name="List Table 7 Colorful Accent 2" w:uiPriority="52"/>
+    <w:lsdException w:name="List Table 1 Light Accent 3" w:uiPriority="46"/>
+    <w:lsdException w:name="List Table 2 Accent 3" w:uiPriority="47"/>
+    <w:lsdException w:name="List Table 3 Accent 3" w:uiPriority="48"/>
+    <w:lsdException w:name="List Table 4 Accent 3" w:uiPriority="49"/>
+    <w:lsdException w:name="List Table 5 Dark Accent 3" w:uiPriority="50"/>
+    <w:lsdException w:name="List Table 6 Colorful Accent 3" w:uiPriority="51"/>
+    <w:lsdException w:name="List Table 7 Colorful Accent 3" w:uiPriority="52"/>
+    <w:lsdException w:name="List Table 1 Light Accent 4" w:uiPriority="46"/>
+    <w:lsdException w:name="List Table 2 Accent 4" w:uiPriority="47"/>
+    <w:lsdException w:name="List Table 3 Accent 4" w:uiPriority="48"/>
+    <w:lsdException w:name="List Table 4 Accent 4" w:uiPriority="49"/>
+    <w:lsdException w:name="List Table 5 Dark Accent 4" w:uiPriority="50"/>
+    <w:lsdException w:name="List Table 6 Colorful Accent 4" w:uiPriority="51"/>
+    <w:lsdException w:name="List Table 7 Colorful Accent 4" w:uiPriority="52"/>
+    <w:lsdException w:name="List Table 1 Light Accent 5" w:uiPriority="46"/>
+    <w:lsdException w:name="List Table 2 Accent 5" w:uiPriority="47"/>
+    <w:lsdException w:name="List Table 3 Accent 5" w:uiPriority="48"/>
+    <w:lsdException w:name="List Table 4 Accent 5" w:uiPriority="49"/>
+    <w:lsdException w:name="List Table 5 Dark Accent 5" w:uiPriority="50"/>
+    <w:lsdException w:name="List Table 6 Colorful Accent 5" w:uiPriority="51"/>
+    <w:lsdException w:name="List Table 7 Colorful Accent 5" w:uiPriority="52"/>
+    <w:lsdException w:name="List Table 1 Light Accent 6" w:uiPriority="46"/>
+    <w:lsdException w:name="List Table 2 Accent 6" w:uiPriority="47"/>
+    <w:lsdException w:name="List Table 3 Accent 6" w:uiPriority="48"/>
+    <w:lsdException w:name="List Table 4 Accent 6" w:uiPriority="49"/>
+    <w:lsdException w:name="List Table 5 Dark Accent 6" w:uiPriority="50"/>
+    <w:lsdException w:name="List Table 6 Colorful Accent 6" w:uiPriority="51"/>
+    <w:lsdException w:name="List Table 7 Colorful Accent 6" w:uiPriority="52"/>
   </w:latentStyles>
   <w:style w:type="paragraph" w:default="1" w:styleId="Normal">
     <w:name w:val="Normal"/>
@@ -1209,7 +1623,6 @@
     <w:uiPriority w:val="59"/>
     <w:rsid w:val="00D806AB"/>
     <w:tblPr>
-      <w:tblInd w:w="0" w:type="dxa"/>
       <w:tblBorders>
         <w:top w:val="single" w:sz="4" w:space="0" w:color="auto"/>
         <w:left w:val="single" w:sz="4" w:space="0" w:color="auto"/>
@@ -1218,282 +1631,6 @@
         <w:insideH w:val="single" w:sz="4" w:space="0" w:color="auto"/>
         <w:insideV w:val="single" w:sz="4" w:space="0" w:color="auto"/>
       </w:tblBorders>
-      <w:tblCellMar>
-        <w:top w:w="0" w:type="dxa"/>
-        <w:left w:w="108" w:type="dxa"/>
-        <w:bottom w:w="0" w:type="dxa"/>
-        <w:right w:w="108" w:type="dxa"/>
-      </w:tblCellMar>
-    </w:tblPr>
-  </w:style>
-  <w:style w:type="character" w:styleId="PageNumber">
-    <w:name w:val="page number"/>
-    <w:basedOn w:val="DefaultParagraphFont"/>
-    <w:uiPriority w:val="99"/>
-    <w:semiHidden/>
-    <w:unhideWhenUsed/>
-    <w:rsid w:val="00D806AB"/>
-  </w:style>
-  <w:style w:type="paragraph" w:styleId="ListParagraph">
-    <w:name w:val="List Paragraph"/>
-    <w:basedOn w:val="Normal"/>
-    <w:uiPriority w:val="34"/>
-    <w:qFormat/>
-    <w:rsid w:val="00A95459"/>
-    <w:pPr>
-      <w:ind w:left="720"/>
-      <w:contextualSpacing/>
-    </w:pPr>
-  </w:style>
-</w:styles>
-</file>
-
-<file path=word/stylesWithEffects.xml><?xml version="1.0" encoding="utf-8"?>
-<w:styles xmlns:wpc="http://schemas.microsoft.com/office/word/2010/wordprocessingCanvas" xmlns:mo="http://schemas.microsoft.com/office/mac/office/2008/main" xmlns:mc="http://schemas.openxmlformats.org/markup-compatibility/2006" xmlns:mv="urn:schemas-microsoft-com:mac:vml" xmlns:o="urn:schemas-microsoft-com:office:office" xmlns:r="http://schemas.openxmlformats.org/officeDocument/2006/relationships" xmlns:m="http://schemas.openxmlformats.org/officeDocument/2006/math" xmlns:v="urn:schemas-microsoft-com:vml" xmlns:wp14="http://schemas.microsoft.com/office/word/2010/wordprocessingDrawing" xmlns:wp="http://schemas.openxmlformats.org/drawingml/2006/wordprocessingDrawing" xmlns:w10="urn:schemas-microsoft-com:office:word" xmlns:w="http://schemas.openxmlformats.org/wordprocessingml/2006/main" xmlns:w14="http://schemas.microsoft.com/office/word/2010/wordml" xmlns:wpg="http://schemas.microsoft.com/office/word/2010/wordprocessingGroup" xmlns:wpi="http://schemas.microsoft.com/office/word/2010/wordprocessingInk" xmlns:wne="http://schemas.microsoft.com/office/word/2006/wordml" xmlns:wps="http://schemas.microsoft.com/office/word/2010/wordprocessingShape" mc:Ignorable="w14 wp14">
-  <w:docDefaults>
-    <w:rPrDefault>
-      <w:rPr>
-        <w:rFonts w:asciiTheme="minorHAnsi" w:eastAsiaTheme="minorEastAsia" w:hAnsiTheme="minorHAnsi" w:cstheme="minorBidi"/>
-        <w:sz w:val="24"/>
-        <w:szCs w:val="24"/>
-        <w:lang w:val="en-US" w:eastAsia="en-US" w:bidi="ar-SA"/>
-      </w:rPr>
-    </w:rPrDefault>
-    <w:pPrDefault/>
-  </w:docDefaults>
-  <w:latentStyles w:defLockedState="0" w:defUIPriority="99" w:defSemiHidden="1" w:defUnhideWhenUsed="1" w:defQFormat="0" w:count="276">
-    <w:lsdException w:name="Normal" w:semiHidden="0" w:uiPriority="0" w:unhideWhenUsed="0" w:qFormat="1"/>
-    <w:lsdException w:name="heading 1" w:semiHidden="0" w:uiPriority="9" w:unhideWhenUsed="0" w:qFormat="1"/>
-    <w:lsdException w:name="heading 2" w:uiPriority="9" w:qFormat="1"/>
-    <w:lsdException w:name="heading 3" w:uiPriority="9" w:qFormat="1"/>
-    <w:lsdException w:name="heading 4" w:uiPriority="9" w:qFormat="1"/>
-    <w:lsdException w:name="heading 5" w:uiPriority="9" w:qFormat="1"/>
-    <w:lsdException w:name="heading 6" w:uiPriority="9" w:qFormat="1"/>
-    <w:lsdException w:name="heading 7" w:uiPriority="9" w:qFormat="1"/>
-    <w:lsdException w:name="heading 8" w:uiPriority="9" w:qFormat="1"/>
-    <w:lsdException w:name="heading 9" w:uiPriority="9" w:qFormat="1"/>
-    <w:lsdException w:name="toc 1" w:uiPriority="39"/>
-    <w:lsdException w:name="toc 2" w:uiPriority="39"/>
-    <w:lsdException w:name="toc 3" w:uiPriority="39"/>
-    <w:lsdException w:name="toc 4" w:uiPriority="39"/>
-    <w:lsdException w:name="toc 5" w:uiPriority="39"/>
-    <w:lsdException w:name="toc 6" w:uiPriority="39"/>
-    <w:lsdException w:name="toc 7" w:uiPriority="39"/>
-    <w:lsdException w:name="toc 8" w:uiPriority="39"/>
-    <w:lsdException w:name="toc 9" w:uiPriority="39"/>
-    <w:lsdException w:name="caption" w:uiPriority="35" w:qFormat="1"/>
-    <w:lsdException w:name="Title" w:semiHidden="0" w:uiPriority="10" w:unhideWhenUsed="0" w:qFormat="1"/>
-    <w:lsdException w:name="Default Paragraph Font" w:uiPriority="1"/>
-    <w:lsdException w:name="Subtitle" w:semiHidden="0" w:uiPriority="11" w:unhideWhenUsed="0" w:qFormat="1"/>
-    <w:lsdException w:name="Strong" w:semiHidden="0" w:uiPriority="22" w:unhideWhenUsed="0" w:qFormat="1"/>
-    <w:lsdException w:name="Emphasis" w:semiHidden="0" w:uiPriority="20" w:unhideWhenUsed="0" w:qFormat="1"/>
-    <w:lsdException w:name="Table Grid" w:semiHidden="0" w:uiPriority="59" w:unhideWhenUsed="0"/>
-    <w:lsdException w:name="Placeholder Text" w:unhideWhenUsed="0"/>
-    <w:lsdException w:name="No Spacing" w:semiHidden="0" w:uiPriority="1" w:unhideWhenUsed="0" w:qFormat="1"/>
-    <w:lsdException w:name="Light Shading" w:semiHidden="0" w:uiPriority="60" w:unhideWhenUsed="0"/>
-    <w:lsdException w:name="Light List" w:semiHidden="0" w:uiPriority="61" w:unhideWhenUsed="0"/>
-    <w:lsdException w:name="Light Grid" w:semiHidden="0" w:uiPriority="62" w:unhideWhenUsed="0"/>
-    <w:lsdException w:name="Medium Shading 1" w:semiHidden="0" w:uiPriority="63" w:unhideWhenUsed="0"/>
-    <w:lsdException w:name="Medium Shading 2" w:semiHidden="0" w:uiPriority="64" w:unhideWhenUsed="0"/>
-    <w:lsdException w:name="Medium List 1" w:semiHidden="0" w:uiPriority="65" w:unhideWhenUsed="0"/>
-    <w:lsdException w:name="Medium List 2" w:semiHidden="0" w:uiPriority="66" w:unhideWhenUsed="0"/>
-    <w:lsdException w:name="Medium Grid 1" w:semiHidden="0" w:uiPriority="67" w:unhideWhenUsed="0"/>
-    <w:lsdException w:name="Medium Grid 2" w:semiHidden="0" w:uiPriority="68" w:unhideWhenUsed="0"/>
-    <w:lsdException w:name="Medium Grid 3" w:semiHidden="0" w:uiPriority="69" w:unhideWhenUsed="0"/>
-    <w:lsdException w:name="Dark List" w:semiHidden="0" w:uiPriority="70" w:unhideWhenUsed="0"/>
-    <w:lsdException w:name="Colorful Shading" w:semiHidden="0" w:uiPriority="71" w:unhideWhenUsed="0"/>
-    <w:lsdException w:name="Colorful List" w:semiHidden="0" w:uiPriority="72" w:unhideWhenUsed="0"/>
-    <w:lsdException w:name="Colorful Grid" w:semiHidden="0" w:uiPriority="73" w:unhideWhenUsed="0"/>
-    <w:lsdException w:name="Light Shading Accent 1" w:semiHidden="0" w:uiPriority="60" w:unhideWhenUsed="0"/>
-    <w:lsdException w:name="Light List Accent 1" w:semiHidden="0" w:uiPriority="61" w:unhideWhenUsed="0"/>
-    <w:lsdException w:name="Light Grid Accent 1" w:semiHidden="0" w:uiPriority="62" w:unhideWhenUsed="0"/>
-    <w:lsdException w:name="Medium Shading 1 Accent 1" w:semiHidden="0" w:uiPriority="63" w:unhideWhenUsed="0"/>
-    <w:lsdException w:name="Medium Shading 2 Accent 1" w:semiHidden="0" w:uiPriority="64" w:unhideWhenUsed="0"/>
-    <w:lsdException w:name="Medium List 1 Accent 1" w:semiHidden="0" w:uiPriority="65" w:unhideWhenUsed="0"/>
-    <w:lsdException w:name="Revision" w:unhideWhenUsed="0"/>
-    <w:lsdException w:name="List Paragraph" w:semiHidden="0" w:uiPriority="34" w:unhideWhenUsed="0" w:qFormat="1"/>
-    <w:lsdException w:name="Quote" w:semiHidden="0" w:uiPriority="29" w:unhideWhenUsed="0" w:qFormat="1"/>
-    <w:lsdException w:name="Intense Quote" w:semiHidden="0" w:uiPriority="30" w:unhideWhenUsed="0" w:qFormat="1"/>
-    <w:lsdException w:name="Medium List 2 Accent 1" w:semiHidden="0" w:uiPriority="66" w:unhideWhenUsed="0"/>
-    <w:lsdException w:name="Medium Grid 1 Accent 1" w:semiHidden="0" w:uiPriority="67" w:unhideWhenUsed="0"/>
-    <w:lsdException w:name="Medium Grid 2 Accent 1" w:semiHidden="0" w:uiPriority="68" w:unhideWhenUsed="0"/>
-    <w:lsdException w:name="Medium Grid 3 Accent 1" w:semiHidden="0" w:uiPriority="69" w:unhideWhenUsed="0"/>
-    <w:lsdException w:name="Dark List Accent 1" w:semiHidden="0" w:uiPriority="70" w:unhideWhenUsed="0"/>
-    <w:lsdException w:name="Colorful Shading Accent 1" w:semiHidden="0" w:uiPriority="71" w:unhideWhenUsed="0"/>
-    <w:lsdException w:name="Colorful List Accent 1" w:semiHidden="0" w:uiPriority="72" w:unhideWhenUsed="0"/>
-    <w:lsdException w:name="Colorful Grid Accent 1" w:semiHidden="0" w:uiPriority="73" w:unhideWhenUsed="0"/>
-    <w:lsdException w:name="Light Shading Accent 2" w:semiHidden="0" w:uiPriority="60" w:unhideWhenUsed="0"/>
-    <w:lsdException w:name="Light List Accent 2" w:semiHidden="0" w:uiPriority="61" w:unhideWhenUsed="0"/>
-    <w:lsdException w:name="Light Grid Accent 2" w:semiHidden="0" w:uiPriority="62" w:unhideWhenUsed="0"/>
-    <w:lsdException w:name="Medium Shading 1 Accent 2" w:semiHidden="0" w:uiPriority="63" w:unhideWhenUsed="0"/>
-    <w:lsdException w:name="Medium Shading 2 Accent 2" w:semiHidden="0" w:uiPriority="64" w:unhideWhenUsed="0"/>
-    <w:lsdException w:name="Medium List 1 Accent 2" w:semiHidden="0" w:uiPriority="65" w:unhideWhenUsed="0"/>
-    <w:lsdException w:name="Medium List 2 Accent 2" w:semiHidden="0" w:uiPriority="66" w:unhideWhenUsed="0"/>
-    <w:lsdException w:name="Medium Grid 1 Accent 2" w:semiHidden="0" w:uiPriority="67" w:unhideWhenUsed="0"/>
-    <w:lsdException w:name="Medium Grid 2 Accent 2" w:semiHidden="0" w:uiPriority="68" w:unhideWhenUsed="0"/>
-    <w:lsdException w:name="Medium Grid 3 Accent 2" w:semiHidden="0" w:uiPriority="69" w:unhideWhenUsed="0"/>
-    <w:lsdException w:name="Dark List Accent 2" w:semiHidden="0" w:uiPriority="70" w:unhideWhenUsed="0"/>
-    <w:lsdException w:name="Colorful Shading Accent 2" w:semiHidden="0" w:uiPriority="71" w:unhideWhenUsed="0"/>
-    <w:lsdException w:name="Colorful List Accent 2" w:semiHidden="0" w:uiPriority="72" w:unhideWhenUsed="0"/>
-    <w:lsdException w:name="Colorful Grid Accent 2" w:semiHidden="0" w:uiPriority="73" w:unhideWhenUsed="0"/>
-    <w:lsdException w:name="Light Shading Accent 3" w:semiHidden="0" w:uiPriority="60" w:unhideWhenUsed="0"/>
-    <w:lsdException w:name="Light List Accent 3" w:semiHidden="0" w:uiPriority="61" w:unhideWhenUsed="0"/>
-    <w:lsdException w:name="Light Grid Accent 3" w:semiHidden="0" w:uiPriority="62" w:unhideWhenUsed="0"/>
-    <w:lsdException w:name="Medium Shading 1 Accent 3" w:semiHidden="0" w:uiPriority="63" w:unhideWhenUsed="0"/>
-    <w:lsdException w:name="Medium Shading 2 Accent 3" w:semiHidden="0" w:uiPriority="64" w:unhideWhenUsed="0"/>
-    <w:lsdException w:name="Medium List 1 Accent 3" w:semiHidden="0" w:uiPriority="65" w:unhideWhenUsed="0"/>
-    <w:lsdException w:name="Medium List 2 Accent 3" w:semiHidden="0" w:uiPriority="66" w:unhideWhenUsed="0"/>
-    <w:lsdException w:name="Medium Grid 1 Accent 3" w:semiHidden="0" w:uiPriority="67" w:unhideWhenUsed="0"/>
-    <w:lsdException w:name="Medium Grid 2 Accent 3" w:semiHidden="0" w:uiPriority="68" w:unhideWhenUsed="0"/>
-    <w:lsdException w:name="Medium Grid 3 Accent 3" w:semiHidden="0" w:uiPriority="69" w:unhideWhenUsed="0"/>
-    <w:lsdException w:name="Dark List Accent 3" w:semiHidden="0" w:uiPriority="70" w:unhideWhenUsed="0"/>
-    <w:lsdException w:name="Colorful Shading Accent 3" w:semiHidden="0" w:uiPriority="71" w:unhideWhenUsed="0"/>
-    <w:lsdException w:name="Colorful List Accent 3" w:semiHidden="0" w:uiPriority="72" w:unhideWhenUsed="0"/>
-    <w:lsdException w:name="Colorful Grid Accent 3" w:semiHidden="0" w:uiPriority="73" w:unhideWhenUsed="0"/>
-    <w:lsdException w:name="Light Shading Accent 4" w:semiHidden="0" w:uiPriority="60" w:unhideWhenUsed="0"/>
-    <w:lsdException w:name="Light List Accent 4" w:semiHidden="0" w:uiPriority="61" w:unhideWhenUsed="0"/>
-    <w:lsdException w:name="Light Grid Accent 4" w:semiHidden="0" w:uiPriority="62" w:unhideWhenUsed="0"/>
-    <w:lsdException w:name="Medium Shading 1 Accent 4" w:semiHidden="0" w:uiPriority="63" w:unhideWhenUsed="0"/>
-    <w:lsdException w:name="Medium Shading 2 Accent 4" w:semiHidden="0" w:uiPriority="64" w:unhideWhenUsed="0"/>
-    <w:lsdException w:name="Medium List 1 Accent 4" w:semiHidden="0" w:uiPriority="65" w:unhideWhenUsed="0"/>
-    <w:lsdException w:name="Medium List 2 Accent 4" w:semiHidden="0" w:uiPriority="66" w:unhideWhenUsed="0"/>
-    <w:lsdException w:name="Medium Grid 1 Accent 4" w:semiHidden="0" w:uiPriority="67" w:unhideWhenUsed="0"/>
-    <w:lsdException w:name="Medium Grid 2 Accent 4" w:semiHidden="0" w:uiPriority="68" w:unhideWhenUsed="0"/>
-    <w:lsdException w:name="Medium Grid 3 Accent 4" w:semiHidden="0" w:uiPriority="69" w:unhideWhenUsed="0"/>
-    <w:lsdException w:name="Dark List Accent 4" w:semiHidden="0" w:uiPriority="70" w:unhideWhenUsed="0"/>
-    <w:lsdException w:name="Colorful Shading Accent 4" w:semiHidden="0" w:uiPriority="71" w:unhideWhenUsed="0"/>
-    <w:lsdException w:name="Colorful List Accent 4" w:semiHidden="0" w:uiPriority="72" w:unhideWhenUsed="0"/>
-    <w:lsdException w:name="Colorful Grid Accent 4" w:semiHidden="0" w:uiPriority="73" w:unhideWhenUsed="0"/>
-    <w:lsdException w:name="Light Shading Accent 5" w:semiHidden="0" w:uiPriority="60" w:unhideWhenUsed="0"/>
-    <w:lsdException w:name="Light List Accent 5" w:semiHidden="0" w:uiPriority="61" w:unhideWhenUsed="0"/>
-    <w:lsdException w:name="Light Grid Accent 5" w:semiHidden="0" w:uiPriority="62" w:unhideWhenUsed="0"/>
-    <w:lsdException w:name="Medium Shading 1 Accent 5" w:semiHidden="0" w:uiPriority="63" w:unhideWhenUsed="0"/>
-    <w:lsdException w:name="Medium Shading 2 Accent 5" w:semiHidden="0" w:uiPriority="64" w:unhideWhenUsed="0"/>
-    <w:lsdException w:name="Medium List 1 Accent 5" w:semiHidden="0" w:uiPriority="65" w:unhideWhenUsed="0"/>
-    <w:lsdException w:name="Medium List 2 Accent 5" w:semiHidden="0" w:uiPriority="66" w:unhideWhenUsed="0"/>
-    <w:lsdException w:name="Medium Grid 1 Accent 5" w:semiHidden="0" w:uiPriority="67" w:unhideWhenUsed="0"/>
-    <w:lsdException w:name="Medium Grid 2 Accent 5" w:semiHidden="0" w:uiPriority="68" w:unhideWhenUsed="0"/>
-    <w:lsdException w:name="Medium Grid 3 Accent 5" w:semiHidden="0" w:uiPriority="69" w:unhideWhenUsed="0"/>
-    <w:lsdException w:name="Dark List Accent 5" w:semiHidden="0" w:uiPriority="70" w:unhideWhenUsed="0"/>
-    <w:lsdException w:name="Colorful Shading Accent 5" w:semiHidden="0" w:uiPriority="71" w:unhideWhenUsed="0"/>
-    <w:lsdException w:name="Colorful List Accent 5" w:semiHidden="0" w:uiPriority="72" w:unhideWhenUsed="0"/>
-    <w:lsdException w:name="Colorful Grid Accent 5" w:semiHidden="0" w:uiPriority="73" w:unhideWhenUsed="0"/>
-    <w:lsdException w:name="Light Shading Accent 6" w:semiHidden="0" w:uiPriority="60" w:unhideWhenUsed="0"/>
-    <w:lsdException w:name="Light List Accent 6" w:semiHidden="0" w:uiPriority="61" w:unhideWhenUsed="0"/>
-    <w:lsdException w:name="Light Grid Accent 6" w:semiHidden="0" w:uiPriority="62" w:unhideWhenUsed="0"/>
-    <w:lsdException w:name="Medium Shading 1 Accent 6" w:semiHidden="0" w:uiPriority="63" w:unhideWhenUsed="0"/>
-    <w:lsdException w:name="Medium Shading 2 Accent 6" w:semiHidden="0" w:uiPriority="64" w:unhideWhenUsed="0"/>
-    <w:lsdException w:name="Medium List 1 Accent 6" w:semiHidden="0" w:uiPriority="65" w:unhideWhenUsed="0"/>
-    <w:lsdException w:name="Medium List 2 Accent 6" w:semiHidden="0" w:uiPriority="66" w:unhideWhenUsed="0"/>
-    <w:lsdException w:name="Medium Grid 1 Accent 6" w:semiHidden="0" w:uiPriority="67" w:unhideWhenUsed="0"/>
-    <w:lsdException w:name="Medium Grid 2 Accent 6" w:semiHidden="0" w:uiPriority="68" w:unhideWhenUsed="0"/>
-    <w:lsdException w:name="Medium Grid 3 Accent 6" w:semiHidden="0" w:uiPriority="69" w:unhideWhenUsed="0"/>
-    <w:lsdException w:name="Dark List Accent 6" w:semiHidden="0" w:uiPriority="70" w:unhideWhenUsed="0"/>
-    <w:lsdException w:name="Colorful Shading Accent 6" w:semiHidden="0" w:uiPriority="71" w:unhideWhenUsed="0"/>
-    <w:lsdException w:name="Colorful List Accent 6" w:semiHidden="0" w:uiPriority="72" w:unhideWhenUsed="0"/>
-    <w:lsdException w:name="Colorful Grid Accent 6" w:semiHidden="0" w:uiPriority="73" w:unhideWhenUsed="0"/>
-    <w:lsdException w:name="Subtle Emphasis" w:semiHidden="0" w:uiPriority="19" w:unhideWhenUsed="0" w:qFormat="1"/>
-    <w:lsdException w:name="Intense Emphasis" w:semiHidden="0" w:uiPriority="21" w:unhideWhenUsed="0" w:qFormat="1"/>
-    <w:lsdException w:name="Subtle Reference" w:semiHidden="0" w:uiPriority="31" w:unhideWhenUsed="0" w:qFormat="1"/>
-    <w:lsdException w:name="Intense Reference" w:semiHidden="0" w:uiPriority="32" w:unhideWhenUsed="0" w:qFormat="1"/>
-    <w:lsdException w:name="Book Title" w:semiHidden="0" w:uiPriority="33" w:unhideWhenUsed="0" w:qFormat="1"/>
-    <w:lsdException w:name="Bibliography" w:uiPriority="37"/>
-    <w:lsdException w:name="TOC Heading" w:uiPriority="39" w:qFormat="1"/>
-  </w:latentStyles>
-  <w:style w:type="paragraph" w:default="1" w:styleId="Normal">
-    <w:name w:val="Normal"/>
-    <w:qFormat/>
-  </w:style>
-  <w:style w:type="character" w:default="1" w:styleId="DefaultParagraphFont">
-    <w:name w:val="Default Paragraph Font"/>
-    <w:uiPriority w:val="1"/>
-    <w:semiHidden/>
-    <w:unhideWhenUsed/>
-  </w:style>
-  <w:style w:type="table" w:default="1" w:styleId="TableNormal">
-    <w:name w:val="Normal Table"/>
-    <w:uiPriority w:val="99"/>
-    <w:semiHidden/>
-    <w:unhideWhenUsed/>
-    <w:tblPr>
-      <w:tblInd w:w="0" w:type="dxa"/>
-      <w:tblCellMar>
-        <w:top w:w="0" w:type="dxa"/>
-        <w:left w:w="108" w:type="dxa"/>
-        <w:bottom w:w="0" w:type="dxa"/>
-        <w:right w:w="108" w:type="dxa"/>
-      </w:tblCellMar>
-    </w:tblPr>
-  </w:style>
-  <w:style w:type="numbering" w:default="1" w:styleId="NoList">
-    <w:name w:val="No List"/>
-    <w:uiPriority w:val="99"/>
-    <w:semiHidden/>
-    <w:unhideWhenUsed/>
-  </w:style>
-  <w:style w:type="paragraph" w:styleId="Header">
-    <w:name w:val="header"/>
-    <w:basedOn w:val="Normal"/>
-    <w:link w:val="HeaderChar"/>
-    <w:uiPriority w:val="99"/>
-    <w:unhideWhenUsed/>
-    <w:rsid w:val="00D806AB"/>
-    <w:pPr>
-      <w:tabs>
-        <w:tab w:val="center" w:pos="4320"/>
-        <w:tab w:val="right" w:pos="8640"/>
-      </w:tabs>
-    </w:pPr>
-  </w:style>
-  <w:style w:type="character" w:customStyle="1" w:styleId="HeaderChar">
-    <w:name w:val="Header Char"/>
-    <w:basedOn w:val="DefaultParagraphFont"/>
-    <w:link w:val="Header"/>
-    <w:uiPriority w:val="99"/>
-    <w:rsid w:val="00D806AB"/>
-  </w:style>
-  <w:style w:type="paragraph" w:styleId="Footer">
-    <w:name w:val="footer"/>
-    <w:basedOn w:val="Normal"/>
-    <w:link w:val="FooterChar"/>
-    <w:uiPriority w:val="99"/>
-    <w:unhideWhenUsed/>
-    <w:rsid w:val="00D806AB"/>
-    <w:pPr>
-      <w:tabs>
-        <w:tab w:val="center" w:pos="4320"/>
-        <w:tab w:val="right" w:pos="8640"/>
-      </w:tabs>
-    </w:pPr>
-  </w:style>
-  <w:style w:type="character" w:customStyle="1" w:styleId="FooterChar">
-    <w:name w:val="Footer Char"/>
-    <w:basedOn w:val="DefaultParagraphFont"/>
-    <w:link w:val="Footer"/>
-    <w:uiPriority w:val="99"/>
-    <w:rsid w:val="00D806AB"/>
-  </w:style>
-  <w:style w:type="table" w:styleId="TableGrid">
-    <w:name w:val="Table Grid"/>
-    <w:basedOn w:val="TableNormal"/>
-    <w:uiPriority w:val="59"/>
-    <w:rsid w:val="00D806AB"/>
-    <w:tblPr>
-      <w:tblInd w:w="0" w:type="dxa"/>
-      <w:tblBorders>
-        <w:top w:val="single" w:sz="4" w:space="0" w:color="auto"/>
-        <w:left w:val="single" w:sz="4" w:space="0" w:color="auto"/>
-        <w:bottom w:val="single" w:sz="4" w:space="0" w:color="auto"/>
-        <w:right w:val="single" w:sz="4" w:space="0" w:color="auto"/>
-        <w:insideH w:val="single" w:sz="4" w:space="0" w:color="auto"/>
-        <w:insideV w:val="single" w:sz="4" w:space="0" w:color="auto"/>
-      </w:tblBorders>
-      <w:tblCellMar>
-        <w:top w:w="0" w:type="dxa"/>
-        <w:left w:w="108" w:type="dxa"/>
-        <w:bottom w:w="0" w:type="dxa"/>
-        <w:right w:w="108" w:type="dxa"/>
-      </w:tblCellMar>
     </w:tblPr>
   </w:style>
   <w:style w:type="character" w:styleId="PageNumber">

</xml_diff>